<commit_message>
Sprint 2, nivel 1 completado. REVISAR
</commit_message>
<xml_diff>
--- a/Sprint 2 - BBDD relacionals/Tarea S2E1.docx
+++ b/Sprint 2 - BBDD relacionals/Tarea S2E1.docx
@@ -5,6 +5,7 @@
     <w:p>
       <w:pPr>
         <w:pStyle w:val="Title"/>
+        <w:jc w:val="both"/>
       </w:pPr>
       <w:r>
         <w:t>Ta</w:t>
@@ -34,10 +35,15 @@
         <w:t xml:space="preserve"> SQL</w:t>
       </w:r>
     </w:p>
-    <w:p/>
+    <w:p>
+      <w:pPr>
+        <w:jc w:val="both"/>
+      </w:pPr>
+    </w:p>
     <w:p>
       <w:pPr>
         <w:pStyle w:val="Heading1"/>
+        <w:jc w:val="both"/>
       </w:pPr>
       <w:r>
         <w:t>Nivel 1</w:t>
@@ -46,23 +52,169 @@
     <w:p>
       <w:pPr>
         <w:pStyle w:val="Subtitle"/>
+        <w:shd w:val="clear" w:color="auto" w:fill="F2F2F2" w:themeFill="background1" w:themeFillShade="F2"/>
+        <w:jc w:val="both"/>
       </w:pPr>
       <w:r>
         <w:t>Ejercicio 1</w:t>
       </w:r>
-    </w:p>
-    <w:p>
+      <w:r>
+        <w:t xml:space="preserve"> – </w:t>
+      </w:r>
+    </w:p>
+    <w:p>
+      <w:pPr>
+        <w:pStyle w:val="Subtitle"/>
+        <w:shd w:val="clear" w:color="auto" w:fill="F2F2F2" w:themeFill="background1" w:themeFillShade="F2"/>
+        <w:jc w:val="both"/>
+        <w:rPr>
+          <w:sz w:val="22"/>
+          <w:szCs w:val="22"/>
+        </w:rPr>
+      </w:pPr>
+      <w:r>
+        <w:rPr>
+          <w:sz w:val="22"/>
+          <w:szCs w:val="22"/>
+        </w:rPr>
+        <w:t>A partir dels documents adjunts (estructura_dades i dades_introduir), importa les dues taules. Mostra les característiques principals de l'esquema creat i explica les diferents taules i variables que existeixen. Assegura't d'incloure un diagrama que il·lustri la relació entre les diferents taules i variables.</w:t>
+      </w:r>
+    </w:p>
+    <w:p>
+      <w:pPr>
+        <w:jc w:val="both"/>
+      </w:pPr>
       <w:r>
         <w:t>Esquema de la base de datos</w:t>
       </w:r>
-    </w:p>
-    <w:p>
-      <w:r>
+      <w:r>
+        <w:t>:</w:t>
+      </w:r>
+    </w:p>
+    <w:p>
+      <w:pPr>
+        <w:jc w:val="center"/>
+      </w:pPr>
+      <w:r>
+        <w:rPr>
+          <w:noProof/>
+        </w:rPr>
+        <mc:AlternateContent>
+          <mc:Choice Requires="wps">
+            <w:drawing>
+              <wp:anchor distT="45720" distB="45720" distL="114300" distR="114300" simplePos="0" relativeHeight="251659264" behindDoc="0" locked="0" layoutInCell="1" allowOverlap="1" wp14:anchorId="049D40B9" wp14:editId="4586C376">
+                <wp:simplePos x="0" y="0"/>
+                <wp:positionH relativeFrom="column">
+                  <wp:posOffset>2279015</wp:posOffset>
+                </wp:positionH>
+                <wp:positionV relativeFrom="paragraph">
+                  <wp:posOffset>1233805</wp:posOffset>
+                </wp:positionV>
+                <wp:extent cx="457200" cy="241300"/>
+                <wp:effectExtent l="0" t="0" r="0" b="0"/>
+                <wp:wrapNone/>
+                <wp:docPr id="217" name="Text Box 2"/>
+                <wp:cNvGraphicFramePr>
+                  <a:graphicFrameLocks xmlns:a="http://schemas.openxmlformats.org/drawingml/2006/main"/>
+                </wp:cNvGraphicFramePr>
+                <a:graphic xmlns:a="http://schemas.openxmlformats.org/drawingml/2006/main">
+                  <a:graphicData uri="http://schemas.microsoft.com/office/word/2010/wordprocessingShape">
+                    <wps:wsp>
+                      <wps:cNvSpPr txBox="1">
+                        <a:spLocks noChangeArrowheads="1"/>
+                      </wps:cNvSpPr>
+                      <wps:spPr bwMode="auto">
+                        <a:xfrm rot="16200000">
+                          <a:off x="0" y="0"/>
+                          <a:ext cx="457200" cy="241300"/>
+                        </a:xfrm>
+                        <a:prstGeom prst="rect">
+                          <a:avLst/>
+                        </a:prstGeom>
+                        <a:noFill/>
+                        <a:ln w="9525">
+                          <a:noFill/>
+                          <a:miter lim="800000"/>
+                          <a:headEnd/>
+                          <a:tailEnd/>
+                        </a:ln>
+                      </wps:spPr>
+                      <wps:txbx>
+                        <w:txbxContent>
+                          <w:p>
+                            <w:pPr>
+                              <w:rPr>
+                                <w:sz w:val="18"/>
+                                <w:szCs w:val="18"/>
+                                <w:lang w:val="en-GB"/>
+                              </w:rPr>
+                            </w:pPr>
+                            <w:r>
+                              <w:rPr>
+                                <w:sz w:val="18"/>
+                                <w:szCs w:val="18"/>
+                              </w:rPr>
+                              <w:t>1 a n</w:t>
+                            </w:r>
+                          </w:p>
+                        </w:txbxContent>
+                      </wps:txbx>
+                      <wps:bodyPr rot="0" vert="horz" wrap="square" lIns="91440" tIns="45720" rIns="91440" bIns="45720" anchor="t" anchorCtr="0">
+                        <a:noAutofit/>
+                      </wps:bodyPr>
+                    </wps:wsp>
+                  </a:graphicData>
+                </a:graphic>
+                <wp14:sizeRelH relativeFrom="margin">
+                  <wp14:pctWidth>0</wp14:pctWidth>
+                </wp14:sizeRelH>
+                <wp14:sizeRelV relativeFrom="margin">
+                  <wp14:pctHeight>0</wp14:pctHeight>
+                </wp14:sizeRelV>
+              </wp:anchor>
+            </w:drawing>
+          </mc:Choice>
+          <mc:Fallback>
+            <w:pict>
+              <v:shapetype w14:anchorId="049D40B9" id="_x0000_t202" coordsize="21600,21600" o:spt="202" path="m,l,21600r21600,l21600,xe">
+                <v:stroke joinstyle="miter"/>
+                <v:path gradientshapeok="t" o:connecttype="rect"/>
+              </v:shapetype>
+              <v:shape id="Text Box 2" o:spid="_x0000_s1026" type="#_x0000_t202" style="position:absolute;left:0;text-align:left;margin-left:179.45pt;margin-top:97.15pt;width:36pt;height:19pt;rotation:-90;z-index:251659264;visibility:visible;mso-wrap-style:square;mso-width-percent:0;mso-height-percent:0;mso-wrap-distance-left:9pt;mso-wrap-distance-top:3.6pt;mso-wrap-distance-right:9pt;mso-wrap-distance-bottom:3.6pt;mso-position-horizontal:absolute;mso-position-horizontal-relative:text;mso-position-vertical:absolute;mso-position-vertical-relative:text;mso-width-percent:0;mso-height-percent:0;mso-width-relative:margin;mso-height-relative:margin;v-text-anchor:top" o:gfxdata="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" filled="f" stroked="f">
+                <v:textbox>
+                  <w:txbxContent>
+                    <w:p>
+                      <w:pPr>
+                        <w:rPr>
+                          <w:sz w:val="18"/>
+                          <w:szCs w:val="18"/>
+                          <w:lang w:val="en-GB"/>
+                        </w:rPr>
+                      </w:pPr>
+                      <w:r>
+                        <w:rPr>
+                          <w:sz w:val="18"/>
+                          <w:szCs w:val="18"/>
+                        </w:rPr>
+                        <w:t>1 a n</w:t>
+                      </w:r>
+                    </w:p>
+                  </w:txbxContent>
+                </v:textbox>
+              </v:shape>
+            </w:pict>
+          </mc:Fallback>
+        </mc:AlternateContent>
+      </w:r>
+      <w:r>
+        <w:rPr>
+          <w:noProof/>
+        </w:rPr>
         <w:drawing>
-          <wp:inline distT="0" distB="0" distL="0" distR="0" wp14:anchorId="3B727169" wp14:editId="52CAD0D8">
-            <wp:extent cx="3714750" cy="2411268"/>
-            <wp:effectExtent l="0" t="0" r="0" b="8255"/>
-            <wp:docPr id="919606576" name="Picture 1" descr="A screenshot of a computer&#10;&#10;Description automatically generated"/>
+          <wp:inline distT="0" distB="0" distL="0" distR="0" wp14:anchorId="31BFEF56" wp14:editId="71557EC7">
+            <wp:extent cx="4210050" cy="3246154"/>
+            <wp:effectExtent l="0" t="0" r="0" b="0"/>
+            <wp:docPr id="979492341" name="Picture 1" descr="A screenshot of a computer&#10;&#10;Description automatically generated"/>
             <wp:cNvGraphicFramePr>
               <a:graphicFrameLocks xmlns:a="http://schemas.openxmlformats.org/drawingml/2006/main" noChangeAspect="1"/>
             </wp:cNvGraphicFramePr>
@@ -70,7 +222,7 @@
               <a:graphicData uri="http://schemas.openxmlformats.org/drawingml/2006/picture">
                 <pic:pic xmlns:pic="http://schemas.openxmlformats.org/drawingml/2006/picture">
                   <pic:nvPicPr>
-                    <pic:cNvPr id="919606576" name="Picture 1" descr="A screenshot of a computer&#10;&#10;Description automatically generated"/>
+                    <pic:cNvPr id="979492341" name="Picture 1" descr="A screenshot of a computer&#10;&#10;Description automatically generated"/>
                     <pic:cNvPicPr/>
                   </pic:nvPicPr>
                   <pic:blipFill>
@@ -82,7 +234,7 @@
                   <pic:spPr>
                     <a:xfrm>
                       <a:off x="0" y="0"/>
-                      <a:ext cx="3723081" cy="2416675"/>
+                      <a:ext cx="4215467" cy="3250331"/>
                     </a:xfrm>
                     <a:prstGeom prst="rect">
                       <a:avLst/>
@@ -95,8 +247,1942 @@
         </w:drawing>
       </w:r>
     </w:p>
+    <w:p>
+      <w:pPr>
+        <w:jc w:val="both"/>
+      </w:pPr>
+      <w:r>
+        <w:t xml:space="preserve">Base de datos relacional. </w:t>
+      </w:r>
+      <w:r>
+        <w:t>Dos tablas: “transaction” y “company”</w:t>
+      </w:r>
+      <w:r>
+        <w:t>.</w:t>
+      </w:r>
+    </w:p>
+    <w:p>
+      <w:pPr>
+        <w:jc w:val="both"/>
+      </w:pPr>
+      <w:r>
+        <w:t xml:space="preserve">La </w:t>
+      </w:r>
+      <w:r>
+        <w:rPr>
+          <w:b/>
+          <w:bCs/>
+        </w:rPr>
+        <w:t xml:space="preserve">tabla “transaction” </w:t>
+      </w:r>
+      <w:r>
+        <w:t xml:space="preserve">contiene información sobre </w:t>
+      </w:r>
+      <w:r>
+        <w:t xml:space="preserve">las transacciones o ventas que se produjeron en la empresa. Hay un total de 587, cada una de ellas representadas con un código alfanumérico único(“id”). Además, para cada una de las ventas, la tabla guarda información de la tarjeta de crédito con la que se pagó (“credit_card_id”), el código de la empresa a la que se realizó la venta (“company_id”), el código del usuario que realizó la venta (“user_id”), la hora en que se produjo (“timestamp”) y su ubicación (“lat” y “longitude”), el valor total de la venta (“amount”) sin especificar la moneda, y si se aceptó o rechazó la venta (“declined”). No tenemos información suficiente para saber en qué moneda están registradas estas transacciones, ni para confirmar el significado de 0 y 1 en la columna “declined”, aunque probablemente el 0 corresponda a una transacción NO </w:t>
+      </w:r>
+      <w:r>
+        <w:t xml:space="preserve">RECHAZADA </w:t>
+      </w:r>
+      <w:r>
+        <w:t xml:space="preserve">y el 1 a una transacción </w:t>
+      </w:r>
+      <w:r>
+        <w:t>RECHAZADA</w:t>
+      </w:r>
+      <w:r>
+        <w:t>.</w:t>
+      </w:r>
+    </w:p>
+    <w:p>
+      <w:pPr>
+        <w:jc w:val="both"/>
+      </w:pPr>
+      <w:r>
+        <w:t xml:space="preserve">La </w:t>
+      </w:r>
+      <w:r>
+        <w:rPr>
+          <w:b/>
+          <w:bCs/>
+        </w:rPr>
+        <w:t xml:space="preserve">tabla “company” </w:t>
+      </w:r>
+      <w:r>
+        <w:t>contiene información sobre las empresas. Son un total de 100 empresas representadas con un código único (</w:t>
+      </w:r>
+      <w:r>
+        <w:t xml:space="preserve">“id”), el nombre de la empresa </w:t>
+      </w:r>
+      <w:r>
+        <w:lastRenderedPageBreak/>
+        <w:t>(“company_name”), el teléfono y correo de contacto (“pone” y “email”), el país al que pertenece (“country”) y la URL de su página web (“website”).</w:t>
+      </w:r>
+    </w:p>
+    <w:p>
+      <w:pPr>
+        <w:jc w:val="both"/>
+      </w:pPr>
+      <w:r>
+        <w:t xml:space="preserve">La tabla </w:t>
+      </w:r>
+      <w:r>
+        <w:rPr>
+          <w:b/>
+          <w:bCs/>
+        </w:rPr>
+        <w:t>“transaction”</w:t>
+      </w:r>
+      <w:r>
+        <w:t xml:space="preserve"> contiene una </w:t>
+      </w:r>
+      <w:r>
+        <w:rPr>
+          <w:b/>
+          <w:bCs/>
+        </w:rPr>
+        <w:t>clave primaria “id”</w:t>
+      </w:r>
+      <w:r>
+        <w:t xml:space="preserve"> correspondiente a cada transacción única</w:t>
+      </w:r>
+      <w:r>
+        <w:t>, mientras que l</w:t>
+      </w:r>
+      <w:r>
+        <w:t xml:space="preserve">a tabla </w:t>
+      </w:r>
+      <w:r>
+        <w:rPr>
+          <w:b/>
+          <w:bCs/>
+        </w:rPr>
+        <w:t>“company”</w:t>
+      </w:r>
+      <w:r>
+        <w:t xml:space="preserve"> contiene una </w:t>
+      </w:r>
+      <w:r>
+        <w:rPr>
+          <w:b/>
+          <w:bCs/>
+        </w:rPr>
+        <w:t>clave primaria “id”</w:t>
+      </w:r>
+      <w:r>
+        <w:t xml:space="preserve"> correspondiente a cada empresa única, y que actúa como </w:t>
+      </w:r>
+      <w:r>
+        <w:rPr>
+          <w:b/>
+          <w:bCs/>
+        </w:rPr>
+        <w:t xml:space="preserve">clave foránea </w:t>
+      </w:r>
+      <w:r>
+        <w:rPr>
+          <w:b/>
+          <w:bCs/>
+        </w:rPr>
+        <w:t>“company_id”</w:t>
+      </w:r>
+      <w:r>
+        <w:t xml:space="preserve"> </w:t>
+      </w:r>
+      <w:r>
+        <w:t xml:space="preserve">en la tabla </w:t>
+      </w:r>
+      <w:r>
+        <w:rPr>
+          <w:b/>
+          <w:bCs/>
+        </w:rPr>
+        <w:t>“transaction”</w:t>
+      </w:r>
+      <w:r>
+        <w:t>, es la forma en que se relacionan ambas tablas.</w:t>
+      </w:r>
+    </w:p>
+    <w:p>
+      <w:pPr>
+        <w:jc w:val="both"/>
+      </w:pPr>
+      <w:r>
+        <w:t xml:space="preserve">La relación entre “id.company” y “transaction.company_id” es de tipo </w:t>
+      </w:r>
+      <w:r>
+        <w:rPr>
+          <w:b/>
+          <w:bCs/>
+        </w:rPr>
+        <w:t>1 a n</w:t>
+      </w:r>
+      <w:r>
+        <w:t>, ya que cada “id.company” es único en su tabla pero puede aparecer en varios registros de la tabla “transaction”.</w:t>
+      </w:r>
+    </w:p>
+    <w:p>
+      <w:pPr>
+        <w:jc w:val="both"/>
+      </w:pPr>
+    </w:p>
+    <w:p>
+      <w:pPr>
+        <w:pStyle w:val="Subtitle"/>
+        <w:shd w:val="clear" w:color="auto" w:fill="F2F2F2" w:themeFill="background1" w:themeFillShade="F2"/>
+        <w:jc w:val="both"/>
+      </w:pPr>
+      <w:r>
+        <w:t xml:space="preserve">Ejercicio 2 – </w:t>
+      </w:r>
+    </w:p>
+    <w:p>
+      <w:pPr>
+        <w:pStyle w:val="Subtitle"/>
+        <w:shd w:val="clear" w:color="auto" w:fill="F2F2F2" w:themeFill="background1" w:themeFillShade="F2"/>
+        <w:jc w:val="both"/>
+        <w:rPr>
+          <w:sz w:val="22"/>
+          <w:szCs w:val="22"/>
+        </w:rPr>
+      </w:pPr>
+      <w:r>
+        <w:rPr>
+          <w:sz w:val="22"/>
+          <w:szCs w:val="22"/>
+        </w:rPr>
+        <w:t>Utilitzant JOIN realitzaràs les següents consultes:</w:t>
+      </w:r>
+    </w:p>
+    <w:p>
+      <w:pPr>
+        <w:pStyle w:val="Subtitle"/>
+        <w:numPr>
+          <w:ilvl w:val="0"/>
+          <w:numId w:val="4"/>
+        </w:numPr>
+        <w:shd w:val="clear" w:color="auto" w:fill="F2F2F2" w:themeFill="background1" w:themeFillShade="F2"/>
+        <w:jc w:val="both"/>
+        <w:rPr>
+          <w:sz w:val="22"/>
+          <w:szCs w:val="22"/>
+        </w:rPr>
+      </w:pPr>
+      <w:r>
+        <w:rPr>
+          <w:sz w:val="22"/>
+          <w:szCs w:val="22"/>
+        </w:rPr>
+        <w:t>Llistat dels països que estan fent compres</w:t>
+      </w:r>
+    </w:p>
+    <w:p>
+      <w:pPr>
+        <w:ind w:left="360"/>
+      </w:pPr>
+      <w:r>
+        <w:t>Países que están haciendo compras:</w:t>
+      </w:r>
+    </w:p>
+    <w:p>
+      <w:pPr>
+        <w:pStyle w:val="ListParagraph"/>
+        <w:numPr>
+          <w:ilvl w:val="0"/>
+          <w:numId w:val="7"/>
+        </w:numPr>
+      </w:pPr>
+      <w:r>
+        <w:t>Australia</w:t>
+      </w:r>
+    </w:p>
+    <w:p>
+      <w:pPr>
+        <w:pStyle w:val="ListParagraph"/>
+        <w:numPr>
+          <w:ilvl w:val="0"/>
+          <w:numId w:val="7"/>
+        </w:numPr>
+      </w:pPr>
+      <w:r>
+        <w:t>Belgium</w:t>
+      </w:r>
+    </w:p>
+    <w:p>
+      <w:pPr>
+        <w:pStyle w:val="ListParagraph"/>
+        <w:numPr>
+          <w:ilvl w:val="0"/>
+          <w:numId w:val="7"/>
+        </w:numPr>
+      </w:pPr>
+      <w:r>
+        <w:t>Canada</w:t>
+      </w:r>
+    </w:p>
+    <w:p>
+      <w:pPr>
+        <w:pStyle w:val="ListParagraph"/>
+        <w:numPr>
+          <w:ilvl w:val="0"/>
+          <w:numId w:val="7"/>
+        </w:numPr>
+      </w:pPr>
+      <w:r>
+        <w:t>China</w:t>
+      </w:r>
+    </w:p>
+    <w:p>
+      <w:pPr>
+        <w:pStyle w:val="ListParagraph"/>
+        <w:numPr>
+          <w:ilvl w:val="0"/>
+          <w:numId w:val="7"/>
+        </w:numPr>
+      </w:pPr>
+      <w:r>
+        <w:t>France</w:t>
+      </w:r>
+    </w:p>
+    <w:p>
+      <w:pPr>
+        <w:pStyle w:val="ListParagraph"/>
+        <w:numPr>
+          <w:ilvl w:val="0"/>
+          <w:numId w:val="7"/>
+        </w:numPr>
+      </w:pPr>
+      <w:r>
+        <w:t>Germany</w:t>
+      </w:r>
+    </w:p>
+    <w:p>
+      <w:pPr>
+        <w:pStyle w:val="ListParagraph"/>
+        <w:numPr>
+          <w:ilvl w:val="0"/>
+          <w:numId w:val="7"/>
+        </w:numPr>
+      </w:pPr>
+      <w:r>
+        <w:t>Ireland</w:t>
+      </w:r>
+    </w:p>
+    <w:p>
+      <w:pPr>
+        <w:pStyle w:val="ListParagraph"/>
+        <w:numPr>
+          <w:ilvl w:val="0"/>
+          <w:numId w:val="7"/>
+        </w:numPr>
+      </w:pPr>
+      <w:r>
+        <w:t>Italy</w:t>
+      </w:r>
+    </w:p>
+    <w:p>
+      <w:pPr>
+        <w:pStyle w:val="ListParagraph"/>
+        <w:numPr>
+          <w:ilvl w:val="0"/>
+          <w:numId w:val="7"/>
+        </w:numPr>
+      </w:pPr>
+      <w:r>
+        <w:t>Netherlands</w:t>
+      </w:r>
+    </w:p>
+    <w:p>
+      <w:pPr>
+        <w:pStyle w:val="ListParagraph"/>
+        <w:numPr>
+          <w:ilvl w:val="0"/>
+          <w:numId w:val="7"/>
+        </w:numPr>
+      </w:pPr>
+      <w:r>
+        <w:t>New Zealand</w:t>
+      </w:r>
+    </w:p>
+    <w:p>
+      <w:pPr>
+        <w:pStyle w:val="ListParagraph"/>
+        <w:numPr>
+          <w:ilvl w:val="0"/>
+          <w:numId w:val="7"/>
+        </w:numPr>
+      </w:pPr>
+      <w:r>
+        <w:t>Norway</w:t>
+      </w:r>
+    </w:p>
+    <w:p>
+      <w:pPr>
+        <w:pStyle w:val="ListParagraph"/>
+        <w:numPr>
+          <w:ilvl w:val="0"/>
+          <w:numId w:val="7"/>
+        </w:numPr>
+      </w:pPr>
+      <w:r>
+        <w:t>Spain</w:t>
+      </w:r>
+    </w:p>
+    <w:p>
+      <w:pPr>
+        <w:pStyle w:val="ListParagraph"/>
+        <w:numPr>
+          <w:ilvl w:val="0"/>
+          <w:numId w:val="7"/>
+        </w:numPr>
+      </w:pPr>
+      <w:r>
+        <w:t>Sweden</w:t>
+      </w:r>
+    </w:p>
+    <w:p>
+      <w:pPr>
+        <w:pStyle w:val="ListParagraph"/>
+        <w:numPr>
+          <w:ilvl w:val="0"/>
+          <w:numId w:val="7"/>
+        </w:numPr>
+      </w:pPr>
+      <w:r>
+        <w:t>United Kingdom</w:t>
+      </w:r>
+    </w:p>
+    <w:p>
+      <w:pPr>
+        <w:pStyle w:val="ListParagraph"/>
+        <w:numPr>
+          <w:ilvl w:val="0"/>
+          <w:numId w:val="7"/>
+        </w:numPr>
+      </w:pPr>
+      <w:r>
+        <w:t>United States</w:t>
+      </w:r>
+    </w:p>
+    <w:p>
+      <w:pPr>
+        <w:pStyle w:val="Subtitle"/>
+        <w:numPr>
+          <w:ilvl w:val="0"/>
+          <w:numId w:val="4"/>
+        </w:numPr>
+        <w:shd w:val="clear" w:color="auto" w:fill="F2F2F2" w:themeFill="background1" w:themeFillShade="F2"/>
+        <w:jc w:val="both"/>
+        <w:rPr>
+          <w:sz w:val="22"/>
+          <w:szCs w:val="22"/>
+        </w:rPr>
+      </w:pPr>
+      <w:r>
+        <w:rPr>
+          <w:sz w:val="22"/>
+          <w:szCs w:val="22"/>
+        </w:rPr>
+        <w:t>Des de quants països es realitzen les compres.</w:t>
+      </w:r>
+    </w:p>
+    <w:p>
+      <w:pPr>
+        <w:ind w:left="360"/>
+      </w:pPr>
+      <w:r>
+        <w:t>Las compras se están realizando desde 15 países distintos (listados anteriormente).</w:t>
+      </w:r>
+    </w:p>
+    <w:p>
+      <w:pPr>
+        <w:pStyle w:val="Subtitle"/>
+        <w:numPr>
+          <w:ilvl w:val="0"/>
+          <w:numId w:val="4"/>
+        </w:numPr>
+        <w:shd w:val="clear" w:color="auto" w:fill="F2F2F2" w:themeFill="background1" w:themeFillShade="F2"/>
+        <w:jc w:val="both"/>
+        <w:rPr>
+          <w:sz w:val="22"/>
+          <w:szCs w:val="22"/>
+        </w:rPr>
+      </w:pPr>
+      <w:r>
+        <w:rPr>
+          <w:sz w:val="22"/>
+          <w:szCs w:val="22"/>
+        </w:rPr>
+        <w:t xml:space="preserve">Identifica la companyia </w:t>
+      </w:r>
+      <w:r>
+        <w:rPr>
+          <w:sz w:val="22"/>
+          <w:szCs w:val="22"/>
+        </w:rPr>
+        <w:t>amb la mitjana més gran de</w:t>
+      </w:r>
+      <w:r>
+        <w:rPr>
+          <w:sz w:val="22"/>
+          <w:szCs w:val="22"/>
+        </w:rPr>
+        <w:t xml:space="preserve"> vendes.</w:t>
+      </w:r>
+    </w:p>
+    <w:p>
+      <w:pPr>
+        <w:ind w:left="360"/>
+      </w:pPr>
+      <w:r>
+        <w:t>La empresa "Eget Ipsum Ltd" es la que mayor media de ventas tiene con un total de 473.075</w:t>
+      </w:r>
+      <w:r>
+        <w:t>.</w:t>
+      </w:r>
+    </w:p>
+    <w:p>
+      <w:pPr>
+        <w:ind w:left="360"/>
+      </w:pPr>
+    </w:p>
+    <w:p>
+      <w:pPr>
+        <w:pStyle w:val="Subtitle"/>
+        <w:shd w:val="clear" w:color="auto" w:fill="F2F2F2" w:themeFill="background1" w:themeFillShade="F2"/>
+        <w:jc w:val="both"/>
+      </w:pPr>
+      <w:r>
+        <w:t xml:space="preserve">Ejercicio 3 – </w:t>
+      </w:r>
+    </w:p>
+    <w:p>
+      <w:pPr>
+        <w:pStyle w:val="Subtitle"/>
+        <w:shd w:val="clear" w:color="auto" w:fill="F2F2F2" w:themeFill="background1" w:themeFillShade="F2"/>
+        <w:jc w:val="both"/>
+        <w:rPr>
+          <w:sz w:val="22"/>
+          <w:szCs w:val="22"/>
+        </w:rPr>
+      </w:pPr>
+      <w:r>
+        <w:rPr>
+          <w:sz w:val="22"/>
+          <w:szCs w:val="22"/>
+        </w:rPr>
+        <w:t>Utilitzant només subconsultes (sense utilitzar JOIN):</w:t>
+      </w:r>
+    </w:p>
+    <w:p>
+      <w:pPr>
+        <w:pStyle w:val="Subtitle"/>
+        <w:numPr>
+          <w:ilvl w:val="0"/>
+          <w:numId w:val="6"/>
+        </w:numPr>
+        <w:shd w:val="clear" w:color="auto" w:fill="F2F2F2" w:themeFill="background1" w:themeFillShade="F2"/>
+        <w:jc w:val="both"/>
+        <w:rPr>
+          <w:sz w:val="22"/>
+          <w:szCs w:val="22"/>
+        </w:rPr>
+      </w:pPr>
+      <w:r>
+        <w:rPr>
+          <w:sz w:val="22"/>
+          <w:szCs w:val="22"/>
+        </w:rPr>
+        <w:t>Mostra totes les transaccions realitzades per empreses d'Alemanya.</w:t>
+      </w:r>
+    </w:p>
+    <w:p>
+      <w:r>
+        <w:lastRenderedPageBreak/>
+        <w:t>Las empresas de Alemania efectuaron un total de 118 transacciones.</w:t>
+      </w:r>
+    </w:p>
+    <w:p>
+      <w:pPr>
+        <w:pStyle w:val="Subtitle"/>
+        <w:numPr>
+          <w:ilvl w:val="0"/>
+          <w:numId w:val="6"/>
+        </w:numPr>
+        <w:shd w:val="clear" w:color="auto" w:fill="F2F2F2" w:themeFill="background1" w:themeFillShade="F2"/>
+        <w:jc w:val="both"/>
+        <w:rPr>
+          <w:sz w:val="22"/>
+          <w:szCs w:val="22"/>
+        </w:rPr>
+      </w:pPr>
+      <w:r>
+        <w:rPr>
+          <w:sz w:val="22"/>
+          <w:szCs w:val="22"/>
+        </w:rPr>
+        <w:t>Llista les empreses que han realitzat transaccions per un amount superior a la mitjana de totes les transaccions.</w:t>
+      </w:r>
+    </w:p>
+    <w:p>
+      <w:pPr>
+        <w:ind w:left="360"/>
+      </w:pPr>
+      <w:r>
+        <w:t>Empresas:</w:t>
+      </w:r>
+    </w:p>
+    <w:p>
+      <w:pPr>
+        <w:pStyle w:val="ListParagraph"/>
+        <w:numPr>
+          <w:ilvl w:val="0"/>
+          <w:numId w:val="6"/>
+        </w:numPr>
+        <w:rPr>
+          <w:lang w:val="en-GB"/>
+        </w:rPr>
+        <w:sectPr>
+          <w:pgSz w:w="11906" w:h="16838"/>
+          <w:pgMar w:top="1417" w:right="1701" w:bottom="1417" w:left="1701" w:header="708" w:footer="708" w:gutter="0"/>
+          <w:cols w:space="708"/>
+          <w:docGrid w:linePitch="360"/>
+        </w:sectPr>
+      </w:pPr>
+    </w:p>
+    <w:p>
+      <w:pPr>
+        <w:pStyle w:val="ListParagraph"/>
+        <w:numPr>
+          <w:ilvl w:val="0"/>
+          <w:numId w:val="6"/>
+        </w:numPr>
+        <w:rPr>
+          <w:lang w:val="en-GB"/>
+        </w:rPr>
+      </w:pPr>
+      <w:r>
+        <w:rPr>
+          <w:lang w:val="en-GB"/>
+        </w:rPr>
+        <w:t>A Institute</w:t>
+      </w:r>
+    </w:p>
+    <w:p>
+      <w:pPr>
+        <w:pStyle w:val="ListParagraph"/>
+        <w:numPr>
+          <w:ilvl w:val="0"/>
+          <w:numId w:val="6"/>
+        </w:numPr>
+        <w:rPr>
+          <w:lang w:val="en-GB"/>
+        </w:rPr>
+      </w:pPr>
+      <w:r>
+        <w:rPr>
+          <w:lang w:val="en-GB"/>
+        </w:rPr>
+        <w:t>Ac Fermentum Incorporated</w:t>
+      </w:r>
+    </w:p>
+    <w:p>
+      <w:pPr>
+        <w:pStyle w:val="ListParagraph"/>
+        <w:numPr>
+          <w:ilvl w:val="0"/>
+          <w:numId w:val="6"/>
+        </w:numPr>
+        <w:rPr>
+          <w:lang w:val="en-GB"/>
+        </w:rPr>
+      </w:pPr>
+      <w:r>
+        <w:rPr>
+          <w:lang w:val="en-GB"/>
+        </w:rPr>
+        <w:t>Ac Industries</w:t>
+      </w:r>
+    </w:p>
+    <w:p>
+      <w:pPr>
+        <w:pStyle w:val="ListParagraph"/>
+        <w:numPr>
+          <w:ilvl w:val="0"/>
+          <w:numId w:val="6"/>
+        </w:numPr>
+        <w:rPr>
+          <w:lang w:val="en-GB"/>
+        </w:rPr>
+      </w:pPr>
+      <w:r>
+        <w:rPr>
+          <w:lang w:val="en-GB"/>
+        </w:rPr>
+        <w:t>Aliquam PC</w:t>
+      </w:r>
+    </w:p>
+    <w:p>
+      <w:pPr>
+        <w:pStyle w:val="ListParagraph"/>
+        <w:numPr>
+          <w:ilvl w:val="0"/>
+          <w:numId w:val="6"/>
+        </w:numPr>
+        <w:rPr>
+          <w:lang w:val="en-GB"/>
+        </w:rPr>
+      </w:pPr>
+      <w:r>
+        <w:rPr>
+          <w:lang w:val="en-GB"/>
+        </w:rPr>
+        <w:t>Aliquet Diam Limited</w:t>
+      </w:r>
+    </w:p>
+    <w:p>
+      <w:pPr>
+        <w:pStyle w:val="ListParagraph"/>
+        <w:numPr>
+          <w:ilvl w:val="0"/>
+          <w:numId w:val="6"/>
+        </w:numPr>
+        <w:rPr>
+          <w:lang w:val="en-GB"/>
+        </w:rPr>
+      </w:pPr>
+      <w:r>
+        <w:rPr>
+          <w:lang w:val="en-GB"/>
+        </w:rPr>
+        <w:t>Aliquet Sem Limited</w:t>
+      </w:r>
+    </w:p>
+    <w:p>
+      <w:pPr>
+        <w:pStyle w:val="ListParagraph"/>
+        <w:numPr>
+          <w:ilvl w:val="0"/>
+          <w:numId w:val="6"/>
+        </w:numPr>
+        <w:rPr>
+          <w:lang w:val="en-GB"/>
+        </w:rPr>
+      </w:pPr>
+      <w:r>
+        <w:rPr>
+          <w:lang w:val="en-GB"/>
+        </w:rPr>
+        <w:t>Amet Institute</w:t>
+      </w:r>
+    </w:p>
+    <w:p>
+      <w:pPr>
+        <w:pStyle w:val="ListParagraph"/>
+        <w:numPr>
+          <w:ilvl w:val="0"/>
+          <w:numId w:val="6"/>
+        </w:numPr>
+        <w:rPr>
+          <w:lang w:val="en-GB"/>
+        </w:rPr>
+      </w:pPr>
+      <w:r>
+        <w:rPr>
+          <w:lang w:val="en-GB"/>
+        </w:rPr>
+        <w:t>Amet Luctus Vulputate Foundation</w:t>
+      </w:r>
+    </w:p>
+    <w:p>
+      <w:pPr>
+        <w:pStyle w:val="ListParagraph"/>
+        <w:numPr>
+          <w:ilvl w:val="0"/>
+          <w:numId w:val="6"/>
+        </w:numPr>
+        <w:rPr>
+          <w:lang w:val="en-GB"/>
+        </w:rPr>
+      </w:pPr>
+      <w:r>
+        <w:rPr>
+          <w:lang w:val="en-GB"/>
+        </w:rPr>
+        <w:t>Ante Iaculis Nec Foundation</w:t>
+      </w:r>
+    </w:p>
+    <w:p>
+      <w:pPr>
+        <w:pStyle w:val="ListParagraph"/>
+        <w:numPr>
+          <w:ilvl w:val="0"/>
+          <w:numId w:val="6"/>
+        </w:numPr>
+        <w:rPr>
+          <w:lang w:val="en-GB"/>
+        </w:rPr>
+      </w:pPr>
+      <w:r>
+        <w:rPr>
+          <w:lang w:val="en-GB"/>
+        </w:rPr>
+        <w:t>Arcu LLP</w:t>
+      </w:r>
+    </w:p>
+    <w:p>
+      <w:pPr>
+        <w:pStyle w:val="ListParagraph"/>
+        <w:numPr>
+          <w:ilvl w:val="0"/>
+          <w:numId w:val="6"/>
+        </w:numPr>
+        <w:rPr>
+          <w:lang w:val="en-GB"/>
+        </w:rPr>
+      </w:pPr>
+      <w:r>
+        <w:rPr>
+          <w:lang w:val="en-GB"/>
+        </w:rPr>
+        <w:t>At Pede Corp.</w:t>
+      </w:r>
+    </w:p>
+    <w:p>
+      <w:pPr>
+        <w:pStyle w:val="ListParagraph"/>
+        <w:numPr>
+          <w:ilvl w:val="0"/>
+          <w:numId w:val="6"/>
+        </w:numPr>
+        <w:rPr>
+          <w:lang w:val="en-GB"/>
+        </w:rPr>
+      </w:pPr>
+      <w:r>
+        <w:rPr>
+          <w:lang w:val="en-GB"/>
+        </w:rPr>
+        <w:t>Auctor Mauris Corp.</w:t>
+      </w:r>
+    </w:p>
+    <w:p>
+      <w:pPr>
+        <w:pStyle w:val="ListParagraph"/>
+        <w:numPr>
+          <w:ilvl w:val="0"/>
+          <w:numId w:val="6"/>
+        </w:numPr>
+        <w:rPr>
+          <w:lang w:val="en-GB"/>
+        </w:rPr>
+      </w:pPr>
+      <w:r>
+        <w:rPr>
+          <w:lang w:val="en-GB"/>
+        </w:rPr>
+        <w:t>Augue Foundation</w:t>
+      </w:r>
+    </w:p>
+    <w:p>
+      <w:pPr>
+        <w:pStyle w:val="ListParagraph"/>
+        <w:numPr>
+          <w:ilvl w:val="0"/>
+          <w:numId w:val="6"/>
+        </w:numPr>
+        <w:rPr>
+          <w:lang w:val="en-GB"/>
+        </w:rPr>
+      </w:pPr>
+      <w:r>
+        <w:rPr>
+          <w:lang w:val="en-GB"/>
+        </w:rPr>
+        <w:t>Dictum Eu Corp.</w:t>
+      </w:r>
+    </w:p>
+    <w:p>
+      <w:pPr>
+        <w:pStyle w:val="ListParagraph"/>
+        <w:numPr>
+          <w:ilvl w:val="0"/>
+          <w:numId w:val="6"/>
+        </w:numPr>
+        <w:rPr>
+          <w:lang w:val="en-GB"/>
+        </w:rPr>
+      </w:pPr>
+      <w:r>
+        <w:rPr>
+          <w:lang w:val="en-GB"/>
+        </w:rPr>
+        <w:t>Dis Parturient Institute</w:t>
+      </w:r>
+    </w:p>
+    <w:p>
+      <w:pPr>
+        <w:pStyle w:val="ListParagraph"/>
+        <w:numPr>
+          <w:ilvl w:val="0"/>
+          <w:numId w:val="6"/>
+        </w:numPr>
+        <w:rPr>
+          <w:lang w:val="en-GB"/>
+        </w:rPr>
+      </w:pPr>
+      <w:r>
+        <w:rPr>
+          <w:lang w:val="en-GB"/>
+        </w:rPr>
+        <w:t>Donec Fringilla PC</w:t>
+      </w:r>
+    </w:p>
+    <w:p>
+      <w:pPr>
+        <w:pStyle w:val="ListParagraph"/>
+        <w:numPr>
+          <w:ilvl w:val="0"/>
+          <w:numId w:val="6"/>
+        </w:numPr>
+        <w:rPr>
+          <w:lang w:val="en-GB"/>
+        </w:rPr>
+      </w:pPr>
+      <w:r>
+        <w:rPr>
+          <w:lang w:val="en-GB"/>
+        </w:rPr>
+        <w:t>Donec Ltd</w:t>
+      </w:r>
+    </w:p>
+    <w:p>
+      <w:pPr>
+        <w:pStyle w:val="ListParagraph"/>
+        <w:numPr>
+          <w:ilvl w:val="0"/>
+          <w:numId w:val="6"/>
+        </w:numPr>
+        <w:rPr>
+          <w:lang w:val="en-GB"/>
+        </w:rPr>
+      </w:pPr>
+      <w:r>
+        <w:rPr>
+          <w:lang w:val="en-GB"/>
+        </w:rPr>
+        <w:t>Egestas Nunc Sed Limited</w:t>
+      </w:r>
+    </w:p>
+    <w:p>
+      <w:pPr>
+        <w:pStyle w:val="ListParagraph"/>
+        <w:numPr>
+          <w:ilvl w:val="0"/>
+          <w:numId w:val="6"/>
+        </w:numPr>
+        <w:rPr>
+          <w:lang w:val="en-GB"/>
+        </w:rPr>
+      </w:pPr>
+      <w:r>
+        <w:rPr>
+          <w:lang w:val="en-GB"/>
+        </w:rPr>
+        <w:t>Eget Ipsum Ltd</w:t>
+      </w:r>
+    </w:p>
+    <w:p>
+      <w:pPr>
+        <w:pStyle w:val="ListParagraph"/>
+        <w:numPr>
+          <w:ilvl w:val="0"/>
+          <w:numId w:val="6"/>
+        </w:numPr>
+      </w:pPr>
+      <w:r>
+        <w:t>Eget Tincidunt Dui Institute</w:t>
+      </w:r>
+    </w:p>
+    <w:p>
+      <w:pPr>
+        <w:pStyle w:val="ListParagraph"/>
+        <w:numPr>
+          <w:ilvl w:val="0"/>
+          <w:numId w:val="6"/>
+        </w:numPr>
+        <w:rPr>
+          <w:lang w:val="en-GB"/>
+        </w:rPr>
+      </w:pPr>
+      <w:r>
+        <w:rPr>
+          <w:lang w:val="en-GB"/>
+        </w:rPr>
+        <w:t>Elit Etiam Laoreet Associates</w:t>
+      </w:r>
+    </w:p>
+    <w:p>
+      <w:pPr>
+        <w:pStyle w:val="ListParagraph"/>
+        <w:numPr>
+          <w:ilvl w:val="0"/>
+          <w:numId w:val="6"/>
+        </w:numPr>
+        <w:rPr>
+          <w:lang w:val="en-GB"/>
+        </w:rPr>
+      </w:pPr>
+      <w:r>
+        <w:rPr>
+          <w:lang w:val="en-GB"/>
+        </w:rPr>
+        <w:t>Enim Condimentum Ltd</w:t>
+      </w:r>
+    </w:p>
+    <w:p>
+      <w:pPr>
+        <w:pStyle w:val="ListParagraph"/>
+        <w:numPr>
+          <w:ilvl w:val="0"/>
+          <w:numId w:val="6"/>
+        </w:numPr>
+        <w:rPr>
+          <w:lang w:val="en-GB"/>
+        </w:rPr>
+      </w:pPr>
+      <w:r>
+        <w:rPr>
+          <w:lang w:val="en-GB"/>
+        </w:rPr>
+        <w:t>Erat LLP</w:t>
+      </w:r>
+    </w:p>
+    <w:p>
+      <w:pPr>
+        <w:pStyle w:val="ListParagraph"/>
+        <w:numPr>
+          <w:ilvl w:val="0"/>
+          <w:numId w:val="6"/>
+        </w:numPr>
+        <w:rPr>
+          <w:lang w:val="en-GB"/>
+        </w:rPr>
+      </w:pPr>
+      <w:r>
+        <w:rPr>
+          <w:lang w:val="en-GB"/>
+        </w:rPr>
+        <w:t>Et Magnis Ltd</w:t>
+      </w:r>
+    </w:p>
+    <w:p>
+      <w:pPr>
+        <w:pStyle w:val="ListParagraph"/>
+        <w:numPr>
+          <w:ilvl w:val="0"/>
+          <w:numId w:val="6"/>
+        </w:numPr>
+        <w:rPr>
+          <w:lang w:val="en-GB"/>
+        </w:rPr>
+      </w:pPr>
+      <w:r>
+        <w:rPr>
+          <w:lang w:val="en-GB"/>
+        </w:rPr>
+        <w:t>Fringilla LLC</w:t>
+      </w:r>
+    </w:p>
+    <w:p>
+      <w:pPr>
+        <w:pStyle w:val="ListParagraph"/>
+        <w:numPr>
+          <w:ilvl w:val="0"/>
+          <w:numId w:val="6"/>
+        </w:numPr>
+        <w:rPr>
+          <w:lang w:val="en-GB"/>
+        </w:rPr>
+      </w:pPr>
+      <w:r>
+        <w:rPr>
+          <w:lang w:val="en-GB"/>
+        </w:rPr>
+        <w:t>Fringilla Porttitor Incorporated</w:t>
+      </w:r>
+    </w:p>
+    <w:p>
+      <w:pPr>
+        <w:pStyle w:val="ListParagraph"/>
+        <w:numPr>
+          <w:ilvl w:val="0"/>
+          <w:numId w:val="6"/>
+        </w:numPr>
+        <w:rPr>
+          <w:lang w:val="en-GB"/>
+        </w:rPr>
+      </w:pPr>
+      <w:r>
+        <w:rPr>
+          <w:lang w:val="en-GB"/>
+        </w:rPr>
+        <w:t>Fusce Corp.</w:t>
+      </w:r>
+    </w:p>
+    <w:p>
+      <w:pPr>
+        <w:pStyle w:val="ListParagraph"/>
+        <w:numPr>
+          <w:ilvl w:val="0"/>
+          <w:numId w:val="6"/>
+        </w:numPr>
+        <w:rPr>
+          <w:lang w:val="en-GB"/>
+        </w:rPr>
+      </w:pPr>
+      <w:r>
+        <w:rPr>
+          <w:lang w:val="en-GB"/>
+        </w:rPr>
+        <w:t>Gravida Sagittis LLP</w:t>
+      </w:r>
+    </w:p>
+    <w:p>
+      <w:pPr>
+        <w:pStyle w:val="ListParagraph"/>
+        <w:numPr>
+          <w:ilvl w:val="0"/>
+          <w:numId w:val="6"/>
+        </w:numPr>
+        <w:rPr>
+          <w:lang w:val="en-GB"/>
+        </w:rPr>
+      </w:pPr>
+      <w:r>
+        <w:rPr>
+          <w:lang w:val="en-GB"/>
+        </w:rPr>
+        <w:t>Integer Mollis Corp.</w:t>
+      </w:r>
+    </w:p>
+    <w:p>
+      <w:pPr>
+        <w:pStyle w:val="ListParagraph"/>
+        <w:numPr>
+          <w:ilvl w:val="0"/>
+          <w:numId w:val="6"/>
+        </w:numPr>
+        <w:rPr>
+          <w:lang w:val="en-GB"/>
+        </w:rPr>
+      </w:pPr>
+      <w:r>
+        <w:rPr>
+          <w:lang w:val="en-GB"/>
+        </w:rPr>
+        <w:t>Interdum Feugiat Sed Associates</w:t>
+      </w:r>
+    </w:p>
+    <w:p>
+      <w:pPr>
+        <w:pStyle w:val="ListParagraph"/>
+        <w:numPr>
+          <w:ilvl w:val="0"/>
+          <w:numId w:val="6"/>
+        </w:numPr>
+      </w:pPr>
+      <w:r>
+        <w:t>Justo Eu Arcu Ltd</w:t>
+      </w:r>
+    </w:p>
+    <w:p>
+      <w:pPr>
+        <w:pStyle w:val="ListParagraph"/>
+        <w:numPr>
+          <w:ilvl w:val="0"/>
+          <w:numId w:val="6"/>
+        </w:numPr>
+      </w:pPr>
+      <w:r>
+        <w:t>Lacus Quisque Associates</w:t>
+      </w:r>
+    </w:p>
+    <w:p>
+      <w:pPr>
+        <w:pStyle w:val="ListParagraph"/>
+        <w:numPr>
+          <w:ilvl w:val="0"/>
+          <w:numId w:val="6"/>
+        </w:numPr>
+      </w:pPr>
+      <w:r>
+        <w:t>Lorem Eu Incorporated</w:t>
+      </w:r>
+    </w:p>
+    <w:p>
+      <w:pPr>
+        <w:pStyle w:val="ListParagraph"/>
+        <w:numPr>
+          <w:ilvl w:val="0"/>
+          <w:numId w:val="6"/>
+        </w:numPr>
+      </w:pPr>
+      <w:r>
+        <w:t>Lorem Ipsum Dolor Corp.</w:t>
+      </w:r>
+    </w:p>
+    <w:p>
+      <w:pPr>
+        <w:pStyle w:val="ListParagraph"/>
+        <w:numPr>
+          <w:ilvl w:val="0"/>
+          <w:numId w:val="6"/>
+        </w:numPr>
+      </w:pPr>
+      <w:r>
+        <w:t>Maecenas Malesuada Fringilla Inc.</w:t>
+      </w:r>
+    </w:p>
+    <w:p>
+      <w:pPr>
+        <w:pStyle w:val="ListParagraph"/>
+        <w:numPr>
+          <w:ilvl w:val="0"/>
+          <w:numId w:val="6"/>
+        </w:numPr>
+      </w:pPr>
+      <w:r>
+        <w:t>Magna A Neque Industries</w:t>
+      </w:r>
+    </w:p>
+    <w:p>
+      <w:pPr>
+        <w:pStyle w:val="ListParagraph"/>
+        <w:numPr>
+          <w:ilvl w:val="0"/>
+          <w:numId w:val="6"/>
+        </w:numPr>
+      </w:pPr>
+      <w:r>
+        <w:t>Magna Incorporated</w:t>
+      </w:r>
+    </w:p>
+    <w:p>
+      <w:pPr>
+        <w:pStyle w:val="ListParagraph"/>
+        <w:numPr>
+          <w:ilvl w:val="0"/>
+          <w:numId w:val="6"/>
+        </w:numPr>
+      </w:pPr>
+      <w:r>
+        <w:t>Malesuada PC</w:t>
+      </w:r>
+    </w:p>
+    <w:p>
+      <w:pPr>
+        <w:pStyle w:val="ListParagraph"/>
+        <w:numPr>
+          <w:ilvl w:val="0"/>
+          <w:numId w:val="6"/>
+        </w:numPr>
+        <w:rPr>
+          <w:lang w:val="en-GB"/>
+        </w:rPr>
+      </w:pPr>
+      <w:r>
+        <w:rPr>
+          <w:lang w:val="en-GB"/>
+        </w:rPr>
+        <w:t>Mattis Foundation</w:t>
+      </w:r>
+    </w:p>
+    <w:p>
+      <w:pPr>
+        <w:pStyle w:val="ListParagraph"/>
+        <w:numPr>
+          <w:ilvl w:val="0"/>
+          <w:numId w:val="6"/>
+        </w:numPr>
+        <w:rPr>
+          <w:lang w:val="en-GB"/>
+        </w:rPr>
+      </w:pPr>
+      <w:r>
+        <w:rPr>
+          <w:lang w:val="en-GB"/>
+        </w:rPr>
+        <w:t>Mauris Id Inc.</w:t>
+      </w:r>
+    </w:p>
+    <w:p>
+      <w:pPr>
+        <w:pStyle w:val="ListParagraph"/>
+        <w:numPr>
+          <w:ilvl w:val="0"/>
+          <w:numId w:val="6"/>
+        </w:numPr>
+        <w:rPr>
+          <w:lang w:val="en-GB"/>
+        </w:rPr>
+      </w:pPr>
+      <w:r>
+        <w:rPr>
+          <w:lang w:val="en-GB"/>
+        </w:rPr>
+        <w:t>Mauris Incorporated</w:t>
+      </w:r>
+    </w:p>
+    <w:p>
+      <w:pPr>
+        <w:pStyle w:val="ListParagraph"/>
+        <w:numPr>
+          <w:ilvl w:val="0"/>
+          <w:numId w:val="6"/>
+        </w:numPr>
+        <w:rPr>
+          <w:lang w:val="en-GB"/>
+        </w:rPr>
+      </w:pPr>
+      <w:r>
+        <w:rPr>
+          <w:lang w:val="en-GB"/>
+        </w:rPr>
+        <w:t>Mauris Institute</w:t>
+      </w:r>
+    </w:p>
+    <w:p>
+      <w:pPr>
+        <w:pStyle w:val="ListParagraph"/>
+        <w:numPr>
+          <w:ilvl w:val="0"/>
+          <w:numId w:val="6"/>
+        </w:numPr>
+        <w:rPr>
+          <w:lang w:val="en-GB"/>
+        </w:rPr>
+      </w:pPr>
+      <w:r>
+        <w:rPr>
+          <w:lang w:val="en-GB"/>
+        </w:rPr>
+        <w:t>Metus Vitae Associates</w:t>
+      </w:r>
+    </w:p>
+    <w:p>
+      <w:pPr>
+        <w:pStyle w:val="ListParagraph"/>
+        <w:numPr>
+          <w:ilvl w:val="0"/>
+          <w:numId w:val="6"/>
+        </w:numPr>
+        <w:rPr>
+          <w:lang w:val="en-GB"/>
+        </w:rPr>
+      </w:pPr>
+      <w:r>
+        <w:rPr>
+          <w:lang w:val="en-GB"/>
+        </w:rPr>
+        <w:t>Mus Aenean Eget Foundation</w:t>
+      </w:r>
+    </w:p>
+    <w:p>
+      <w:pPr>
+        <w:pStyle w:val="ListParagraph"/>
+        <w:numPr>
+          <w:ilvl w:val="0"/>
+          <w:numId w:val="6"/>
+        </w:numPr>
+        <w:rPr>
+          <w:lang w:val="en-GB"/>
+        </w:rPr>
+      </w:pPr>
+      <w:r>
+        <w:rPr>
+          <w:lang w:val="en-GB"/>
+        </w:rPr>
+        <w:t>Nascetur Ridiculus Mus Inc.</w:t>
+      </w:r>
+    </w:p>
+    <w:p>
+      <w:pPr>
+        <w:pStyle w:val="ListParagraph"/>
+        <w:numPr>
+          <w:ilvl w:val="0"/>
+          <w:numId w:val="6"/>
+        </w:numPr>
+        <w:rPr>
+          <w:lang w:val="en-GB"/>
+        </w:rPr>
+      </w:pPr>
+      <w:r>
+        <w:rPr>
+          <w:lang w:val="en-GB"/>
+        </w:rPr>
+        <w:t>Neque Tellus Imperdiet Corp.</w:t>
+      </w:r>
+    </w:p>
+    <w:p>
+      <w:pPr>
+        <w:pStyle w:val="ListParagraph"/>
+        <w:numPr>
+          <w:ilvl w:val="0"/>
+          <w:numId w:val="6"/>
+        </w:numPr>
+        <w:rPr>
+          <w:lang w:val="en-GB"/>
+        </w:rPr>
+      </w:pPr>
+      <w:r>
+        <w:rPr>
+          <w:lang w:val="en-GB"/>
+        </w:rPr>
+        <w:t>Neque Tellus Incorporated</w:t>
+      </w:r>
+    </w:p>
+    <w:p>
+      <w:pPr>
+        <w:pStyle w:val="ListParagraph"/>
+        <w:numPr>
+          <w:ilvl w:val="0"/>
+          <w:numId w:val="6"/>
+        </w:numPr>
+        <w:rPr>
+          <w:lang w:val="en-GB"/>
+        </w:rPr>
+      </w:pPr>
+      <w:r>
+        <w:rPr>
+          <w:lang w:val="en-GB"/>
+        </w:rPr>
+        <w:t>Netus Et Malesuada Ltd</w:t>
+      </w:r>
+    </w:p>
+    <w:p>
+      <w:pPr>
+        <w:pStyle w:val="ListParagraph"/>
+        <w:numPr>
+          <w:ilvl w:val="0"/>
+          <w:numId w:val="6"/>
+        </w:numPr>
+        <w:rPr>
+          <w:lang w:val="en-GB"/>
+        </w:rPr>
+      </w:pPr>
+      <w:r>
+        <w:rPr>
+          <w:lang w:val="en-GB"/>
+        </w:rPr>
+        <w:t>Nibh Phasellus Corporation</w:t>
+      </w:r>
+    </w:p>
+    <w:p>
+      <w:pPr>
+        <w:pStyle w:val="ListParagraph"/>
+        <w:numPr>
+          <w:ilvl w:val="0"/>
+          <w:numId w:val="6"/>
+        </w:numPr>
+        <w:rPr>
+          <w:lang w:val="en-GB"/>
+        </w:rPr>
+      </w:pPr>
+      <w:r>
+        <w:rPr>
+          <w:lang w:val="en-GB"/>
+        </w:rPr>
+        <w:t>Non Ante LLP</w:t>
+      </w:r>
+    </w:p>
+    <w:p>
+      <w:pPr>
+        <w:pStyle w:val="ListParagraph"/>
+        <w:numPr>
+          <w:ilvl w:val="0"/>
+          <w:numId w:val="6"/>
+        </w:numPr>
+        <w:rPr>
+          <w:lang w:val="en-GB"/>
+        </w:rPr>
+      </w:pPr>
+      <w:r>
+        <w:rPr>
+          <w:lang w:val="en-GB"/>
+        </w:rPr>
+        <w:t>Non Institute</w:t>
+      </w:r>
+    </w:p>
+    <w:p>
+      <w:pPr>
+        <w:pStyle w:val="ListParagraph"/>
+        <w:numPr>
+          <w:ilvl w:val="0"/>
+          <w:numId w:val="6"/>
+        </w:numPr>
+        <w:rPr>
+          <w:lang w:val="en-GB"/>
+        </w:rPr>
+      </w:pPr>
+      <w:r>
+        <w:rPr>
+          <w:lang w:val="en-GB"/>
+        </w:rPr>
+        <w:t>Non Magna LLC</w:t>
+      </w:r>
+    </w:p>
+    <w:p>
+      <w:pPr>
+        <w:pStyle w:val="ListParagraph"/>
+        <w:numPr>
+          <w:ilvl w:val="0"/>
+          <w:numId w:val="6"/>
+        </w:numPr>
+        <w:rPr>
+          <w:lang w:val="en-GB"/>
+        </w:rPr>
+      </w:pPr>
+      <w:r>
+        <w:rPr>
+          <w:lang w:val="en-GB"/>
+        </w:rPr>
+        <w:t>Nunc Interdum Incorporated</w:t>
+      </w:r>
+    </w:p>
+    <w:p>
+      <w:pPr>
+        <w:pStyle w:val="ListParagraph"/>
+        <w:numPr>
+          <w:ilvl w:val="0"/>
+          <w:numId w:val="6"/>
+        </w:numPr>
+        <w:rPr>
+          <w:lang w:val="en-GB"/>
+        </w:rPr>
+      </w:pPr>
+      <w:r>
+        <w:rPr>
+          <w:lang w:val="en-GB"/>
+        </w:rPr>
+        <w:t>Nunc Sit Incorporated</w:t>
+      </w:r>
+    </w:p>
+    <w:p>
+      <w:pPr>
+        <w:pStyle w:val="ListParagraph"/>
+        <w:numPr>
+          <w:ilvl w:val="0"/>
+          <w:numId w:val="6"/>
+        </w:numPr>
+        <w:rPr>
+          <w:lang w:val="en-GB"/>
+        </w:rPr>
+      </w:pPr>
+      <w:r>
+        <w:rPr>
+          <w:lang w:val="en-GB"/>
+        </w:rPr>
+        <w:t>Pede Cum Ltd</w:t>
+      </w:r>
+    </w:p>
+    <w:p>
+      <w:pPr>
+        <w:pStyle w:val="ListParagraph"/>
+        <w:numPr>
+          <w:ilvl w:val="0"/>
+          <w:numId w:val="6"/>
+        </w:numPr>
+        <w:rPr>
+          <w:lang w:val="en-GB"/>
+        </w:rPr>
+      </w:pPr>
+      <w:r>
+        <w:rPr>
+          <w:lang w:val="en-GB"/>
+        </w:rPr>
+        <w:t>Placerat LLP</w:t>
+      </w:r>
+    </w:p>
+    <w:p>
+      <w:pPr>
+        <w:pStyle w:val="ListParagraph"/>
+        <w:numPr>
+          <w:ilvl w:val="0"/>
+          <w:numId w:val="6"/>
+        </w:numPr>
+        <w:rPr>
+          <w:lang w:val="en-GB"/>
+        </w:rPr>
+      </w:pPr>
+      <w:r>
+        <w:rPr>
+          <w:lang w:val="en-GB"/>
+        </w:rPr>
+        <w:t>Quam A Felis Industries</w:t>
+      </w:r>
+    </w:p>
+    <w:p>
+      <w:pPr>
+        <w:pStyle w:val="ListParagraph"/>
+        <w:numPr>
+          <w:ilvl w:val="0"/>
+          <w:numId w:val="6"/>
+        </w:numPr>
+        <w:rPr>
+          <w:lang w:val="en-GB"/>
+        </w:rPr>
+      </w:pPr>
+      <w:r>
+        <w:rPr>
+          <w:lang w:val="en-GB"/>
+        </w:rPr>
+        <w:t>Risus Associates</w:t>
+      </w:r>
+    </w:p>
+    <w:p>
+      <w:pPr>
+        <w:pStyle w:val="ListParagraph"/>
+        <w:numPr>
+          <w:ilvl w:val="0"/>
+          <w:numId w:val="6"/>
+        </w:numPr>
+        <w:rPr>
+          <w:lang w:val="en-GB"/>
+        </w:rPr>
+      </w:pPr>
+      <w:r>
+        <w:rPr>
+          <w:lang w:val="en-GB"/>
+        </w:rPr>
+        <w:t>Rutrum Non Inc.</w:t>
+      </w:r>
+    </w:p>
+    <w:p>
+      <w:pPr>
+        <w:pStyle w:val="ListParagraph"/>
+        <w:numPr>
+          <w:ilvl w:val="0"/>
+          <w:numId w:val="6"/>
+        </w:numPr>
+        <w:rPr>
+          <w:lang w:val="en-GB"/>
+        </w:rPr>
+      </w:pPr>
+      <w:r>
+        <w:rPr>
+          <w:lang w:val="en-GB"/>
+        </w:rPr>
+        <w:t>Sapien Nunc Pulvinar LLP</w:t>
+      </w:r>
+    </w:p>
+    <w:p>
+      <w:pPr>
+        <w:pStyle w:val="ListParagraph"/>
+        <w:numPr>
+          <w:ilvl w:val="0"/>
+          <w:numId w:val="6"/>
+        </w:numPr>
+        <w:rPr>
+          <w:lang w:val="en-GB"/>
+        </w:rPr>
+      </w:pPr>
+      <w:r>
+        <w:rPr>
+          <w:lang w:val="en-GB"/>
+        </w:rPr>
+        <w:t>Sed Id Limited</w:t>
+      </w:r>
+    </w:p>
+    <w:p>
+      <w:pPr>
+        <w:pStyle w:val="ListParagraph"/>
+        <w:numPr>
+          <w:ilvl w:val="0"/>
+          <w:numId w:val="6"/>
+        </w:numPr>
+        <w:rPr>
+          <w:lang w:val="en-GB"/>
+        </w:rPr>
+      </w:pPr>
+      <w:r>
+        <w:rPr>
+          <w:lang w:val="en-GB"/>
+        </w:rPr>
+        <w:t>Sed LLC</w:t>
+      </w:r>
+    </w:p>
+    <w:p>
+      <w:pPr>
+        <w:pStyle w:val="ListParagraph"/>
+        <w:numPr>
+          <w:ilvl w:val="0"/>
+          <w:numId w:val="6"/>
+        </w:numPr>
+        <w:rPr>
+          <w:lang w:val="en-GB"/>
+        </w:rPr>
+      </w:pPr>
+      <w:r>
+        <w:rPr>
+          <w:lang w:val="en-GB"/>
+        </w:rPr>
+        <w:t>Sed Nunc Ltd</w:t>
+      </w:r>
+    </w:p>
+    <w:p>
+      <w:pPr>
+        <w:pStyle w:val="ListParagraph"/>
+        <w:numPr>
+          <w:ilvl w:val="0"/>
+          <w:numId w:val="6"/>
+        </w:numPr>
+        <w:rPr>
+          <w:lang w:val="en-GB"/>
+        </w:rPr>
+      </w:pPr>
+      <w:r>
+        <w:rPr>
+          <w:lang w:val="en-GB"/>
+        </w:rPr>
+        <w:t>Tincidunt Orci Limited</w:t>
+      </w:r>
+    </w:p>
+    <w:p>
+      <w:pPr>
+        <w:pStyle w:val="ListParagraph"/>
+        <w:numPr>
+          <w:ilvl w:val="0"/>
+          <w:numId w:val="6"/>
+        </w:numPr>
+        <w:rPr>
+          <w:lang w:val="en-GB"/>
+        </w:rPr>
+      </w:pPr>
+      <w:r>
+        <w:rPr>
+          <w:lang w:val="en-GB"/>
+        </w:rPr>
+        <w:t>Tortor Nunc Commodo Company</w:t>
+      </w:r>
+    </w:p>
+    <w:p>
+      <w:pPr>
+        <w:pStyle w:val="ListParagraph"/>
+        <w:numPr>
+          <w:ilvl w:val="0"/>
+          <w:numId w:val="6"/>
+        </w:numPr>
+        <w:rPr>
+          <w:lang w:val="en-GB"/>
+        </w:rPr>
+      </w:pPr>
+      <w:r>
+        <w:rPr>
+          <w:lang w:val="en-GB"/>
+        </w:rPr>
+        <w:t>Turpis Company</w:t>
+      </w:r>
+    </w:p>
+    <w:p>
+      <w:pPr>
+        <w:pStyle w:val="ListParagraph"/>
+        <w:numPr>
+          <w:ilvl w:val="0"/>
+          <w:numId w:val="6"/>
+        </w:numPr>
+        <w:rPr>
+          <w:lang w:val="en-GB"/>
+        </w:rPr>
+      </w:pPr>
+      <w:r>
+        <w:rPr>
+          <w:lang w:val="en-GB"/>
+        </w:rPr>
+        <w:t>Urna Convallis Associates</w:t>
+      </w:r>
+    </w:p>
+    <w:p>
+      <w:pPr>
+        <w:pStyle w:val="ListParagraph"/>
+        <w:numPr>
+          <w:ilvl w:val="0"/>
+          <w:numId w:val="6"/>
+        </w:numPr>
+        <w:rPr>
+          <w:lang w:val="en-GB"/>
+        </w:rPr>
+      </w:pPr>
+      <w:r>
+        <w:rPr>
+          <w:lang w:val="en-GB"/>
+        </w:rPr>
+        <w:t>Ut Semper Foundation</w:t>
+      </w:r>
+    </w:p>
+    <w:p>
+      <w:pPr>
+        <w:pStyle w:val="ListParagraph"/>
+        <w:numPr>
+          <w:ilvl w:val="0"/>
+          <w:numId w:val="6"/>
+        </w:numPr>
+        <w:rPr>
+          <w:lang w:val="en-GB"/>
+        </w:rPr>
+      </w:pPr>
+      <w:r>
+        <w:rPr>
+          <w:lang w:val="en-GB"/>
+        </w:rPr>
+        <w:t>Vestibulum Lorem PC</w:t>
+      </w:r>
+    </w:p>
+    <w:p>
+      <w:pPr>
+        <w:pStyle w:val="ListParagraph"/>
+        <w:numPr>
+          <w:ilvl w:val="0"/>
+          <w:numId w:val="6"/>
+        </w:numPr>
+        <w:rPr>
+          <w:lang w:val="en-GB"/>
+        </w:rPr>
+      </w:pPr>
+      <w:r>
+        <w:rPr>
+          <w:lang w:val="en-GB"/>
+        </w:rPr>
+        <w:t>Viverra Donec Foundation</w:t>
+      </w:r>
+    </w:p>
+    <w:p>
+      <w:pPr>
+        <w:pStyle w:val="Subtitle"/>
+        <w:numPr>
+          <w:ilvl w:val="0"/>
+          <w:numId w:val="6"/>
+        </w:numPr>
+        <w:shd w:val="clear" w:color="auto" w:fill="F2F2F2" w:themeFill="background1" w:themeFillShade="F2"/>
+        <w:jc w:val="both"/>
+        <w:rPr>
+          <w:sz w:val="22"/>
+          <w:szCs w:val="22"/>
+        </w:rPr>
+        <w:sectPr>
+          <w:type w:val="continuous"/>
+          <w:pgSz w:w="11906" w:h="16838"/>
+          <w:pgMar w:top="1417" w:right="1701" w:bottom="1417" w:left="1701" w:header="708" w:footer="708" w:gutter="0"/>
+          <w:cols w:num="3" w:space="708"/>
+          <w:docGrid w:linePitch="360"/>
+        </w:sectPr>
+      </w:pPr>
+    </w:p>
+    <w:p>
+      <w:pPr>
+        <w:pStyle w:val="Subtitle"/>
+        <w:numPr>
+          <w:ilvl w:val="0"/>
+          <w:numId w:val="6"/>
+        </w:numPr>
+        <w:shd w:val="clear" w:color="auto" w:fill="F2F2F2" w:themeFill="background1" w:themeFillShade="F2"/>
+        <w:jc w:val="both"/>
+        <w:rPr>
+          <w:sz w:val="22"/>
+          <w:szCs w:val="22"/>
+        </w:rPr>
+      </w:pPr>
+      <w:r>
+        <w:rPr>
+          <w:sz w:val="22"/>
+          <w:szCs w:val="22"/>
+        </w:rPr>
+        <w:lastRenderedPageBreak/>
+        <w:t>Eliminaran del sistema les empreses que no tenen transaccions registrades, entrega el llistat d'aquestes empreses.</w:t>
+      </w:r>
+    </w:p>
+    <w:p>
+      <w:pPr>
+        <w:ind w:left="360"/>
+      </w:pPr>
+      <w:r>
+        <w:t>Todas las empresas de la tabla “company” tienen transacciones registradas en la tabla “transaction”, por lo que no se eliminará ninguna.</w:t>
+      </w:r>
+    </w:p>
+    <w:p/>
+    <w:p>
+      <w:pPr>
+        <w:pStyle w:val="Heading1"/>
+        <w:jc w:val="both"/>
+      </w:pPr>
+      <w:r>
+        <w:t>Nivel 2</w:t>
+      </w:r>
+    </w:p>
+    <w:p>
+      <w:pPr>
+        <w:pStyle w:val="Subtitle"/>
+        <w:shd w:val="clear" w:color="auto" w:fill="F2F2F2" w:themeFill="background1" w:themeFillShade="F2"/>
+        <w:jc w:val="both"/>
+      </w:pPr>
+      <w:r>
+        <w:t xml:space="preserve">Ejercicio 1 – </w:t>
+      </w:r>
+    </w:p>
+    <w:p>
+      <w:pPr>
+        <w:pStyle w:val="Subtitle"/>
+        <w:shd w:val="clear" w:color="auto" w:fill="F2F2F2" w:themeFill="background1" w:themeFillShade="F2"/>
+        <w:jc w:val="both"/>
+        <w:rPr>
+          <w:sz w:val="22"/>
+          <w:szCs w:val="22"/>
+        </w:rPr>
+      </w:pPr>
+      <w:r>
+        <w:rPr>
+          <w:sz w:val="22"/>
+          <w:szCs w:val="22"/>
+        </w:rPr>
+        <w:t>Identifica els cinc dies que es va generar la quantitat més gran d'ingressos a l'empresa per vendes. Mostra la data de cada transacció juntament amb el total de les vendes.</w:t>
+      </w:r>
+    </w:p>
+    <w:p/>
+    <w:p>
+      <w:pPr>
+        <w:pStyle w:val="Subtitle"/>
+        <w:shd w:val="clear" w:color="auto" w:fill="F2F2F2" w:themeFill="background1" w:themeFillShade="F2"/>
+        <w:jc w:val="both"/>
+      </w:pPr>
+      <w:r>
+        <w:t xml:space="preserve">Ejercicio 2 – </w:t>
+      </w:r>
+    </w:p>
+    <w:p/>
+    <w:p>
+      <w:pPr>
+        <w:pStyle w:val="Subtitle"/>
+        <w:shd w:val="clear" w:color="auto" w:fill="F2F2F2" w:themeFill="background1" w:themeFillShade="F2"/>
+        <w:jc w:val="both"/>
+      </w:pPr>
+      <w:r>
+        <w:t xml:space="preserve">Ejercicio 3 – </w:t>
+      </w:r>
+    </w:p>
+    <w:p/>
+    <w:p>
+      <w:pPr>
+        <w:pStyle w:val="Heading1"/>
+        <w:jc w:val="both"/>
+      </w:pPr>
+      <w:r>
+        <w:t>Nivel 3</w:t>
+      </w:r>
+    </w:p>
+    <w:p/>
     <w:p/>
     <w:sectPr>
+      <w:type w:val="continuous"/>
       <w:pgSz w:w="11906" w:h="16838"/>
       <w:pgMar w:top="1417" w:right="1701" w:bottom="1417" w:left="1701" w:header="708" w:footer="708" w:gutter="0"/>
       <w:cols w:space="708"/>
@@ -109,6 +2195,232 @@
 <file path=word/numbering.xml><?xml version="1.0" encoding="utf-8"?>
 <w:numbering xmlns:wpc="http://schemas.microsoft.com/office/word/2010/wordprocessingCanvas" xmlns:cx="http://schemas.microsoft.com/office/drawing/2014/chartex" xmlns:cx1="http://schemas.microsoft.com/office/drawing/2015/9/8/chartex" xmlns:cx2="http://schemas.microsoft.com/office/drawing/2015/10/21/chartex" xmlns:cx3="http://schemas.microsoft.com/office/drawing/2016/5/9/chartex" xmlns:cx4="http://schemas.microsoft.com/office/drawing/2016/5/10/chartex" xmlns:cx5="http://schemas.microsoft.com/office/drawing/2016/5/11/chartex" xmlns:cx6="http://schemas.microsoft.com/office/drawing/2016/5/12/chartex" xmlns:cx7="http://schemas.microsoft.com/office/drawing/2016/5/13/chartex" xmlns:cx8="http://schemas.microsoft.com/office/drawing/2016/5/14/chartex" xmlns:mc="http://schemas.openxmlformats.org/markup-compatibility/2006" xmlns:aink="http://schemas.microsoft.com/office/drawing/2016/ink" xmlns:am3d="http://schemas.microsoft.com/office/drawing/2017/model3d" xmlns:o="urn:schemas-microsoft-com:office:office" xmlns:oel="http://schemas.microsoft.com/office/2019/extlst" xmlns:r="http://schemas.openxmlformats.org/officeDocument/2006/relationships" xmlns:m="http://schemas.openxmlformats.org/officeDocument/2006/math" xmlns:v="urn:schemas-microsoft-com:vml" xmlns:wp14="http://schemas.microsoft.com/office/word/2010/wordprocessingDrawing" xmlns:wp="http://schemas.openxmlformats.org/drawingml/2006/wordprocessingDrawing" xmlns:w10="urn:schemas-microsoft-com:office:word" xmlns:w="http://schemas.openxmlformats.org/wordprocessingml/2006/main" xmlns:w14="http://schemas.microsoft.com/office/word/2010/wordml" xmlns:w15="http://schemas.microsoft.com/office/word/2012/wordml" xmlns:w16cex="http://schemas.microsoft.com/office/word/2018/wordml/cex" xmlns:w16cid="http://schemas.microsoft.com/office/word/2016/wordml/cid" xmlns:w16="http://schemas.microsoft.com/office/word/2018/wordml" xmlns:w16du="http://schemas.microsoft.com/office/word/2023/wordml/word16du" xmlns:w16sdtdh="http://schemas.microsoft.com/office/word/2020/wordml/sdtdatahash" xmlns:w16sdtfl="http://schemas.microsoft.com/office/word/2024/wordml/sdtformatlock" xmlns:w16se="http://schemas.microsoft.com/office/word/2015/wordml/symex" xmlns:wpg="http://schemas.microsoft.com/office/word/2010/wordprocessingGroup" xmlns:wpi="http://schemas.microsoft.com/office/word/2010/wordprocessingInk" xmlns:wne="http://schemas.microsoft.com/office/word/2006/wordml" xmlns:wps="http://schemas.microsoft.com/office/word/2010/wordprocessingShape" mc:Ignorable="w14 w15 w16se w16cid w16 w16cex w16sdtdh w16sdtfl w16du wp14">
   <w:abstractNum w:abstractNumId="0" w15:restartNumberingAfterBreak="0">
+    <w:nsid w:val="06F5134C"/>
+    <w:multiLevelType w:val="hybridMultilevel"/>
+    <w:tmpl w:val="29D8B218"/>
+    <w:lvl w:ilvl="0" w:tplc="FAF42DEE">
+      <w:start w:val="1"/>
+      <w:numFmt w:val="bullet"/>
+      <w:lvlText w:val=""/>
+      <w:lvlJc w:val="left"/>
+      <w:pPr>
+        <w:ind w:left="720" w:hanging="360"/>
+      </w:pPr>
+      <w:rPr>
+        <w:rFonts w:ascii="Symbol" w:hAnsi="Symbol" w:hint="default"/>
+      </w:rPr>
+    </w:lvl>
+    <w:lvl w:ilvl="1" w:tplc="0C0A0003" w:tentative="1">
+      <w:start w:val="1"/>
+      <w:numFmt w:val="bullet"/>
+      <w:lvlText w:val="o"/>
+      <w:lvlJc w:val="left"/>
+      <w:pPr>
+        <w:ind w:left="1440" w:hanging="360"/>
+      </w:pPr>
+      <w:rPr>
+        <w:rFonts w:ascii="Courier New" w:hAnsi="Courier New" w:cs="Courier New" w:hint="default"/>
+      </w:rPr>
+    </w:lvl>
+    <w:lvl w:ilvl="2" w:tplc="0C0A0005" w:tentative="1">
+      <w:start w:val="1"/>
+      <w:numFmt w:val="bullet"/>
+      <w:lvlText w:val=""/>
+      <w:lvlJc w:val="left"/>
+      <w:pPr>
+        <w:ind w:left="2160" w:hanging="360"/>
+      </w:pPr>
+      <w:rPr>
+        <w:rFonts w:ascii="Wingdings" w:hAnsi="Wingdings" w:hint="default"/>
+      </w:rPr>
+    </w:lvl>
+    <w:lvl w:ilvl="3" w:tplc="0C0A0001" w:tentative="1">
+      <w:start w:val="1"/>
+      <w:numFmt w:val="bullet"/>
+      <w:lvlText w:val=""/>
+      <w:lvlJc w:val="left"/>
+      <w:pPr>
+        <w:ind w:left="2880" w:hanging="360"/>
+      </w:pPr>
+      <w:rPr>
+        <w:rFonts w:ascii="Symbol" w:hAnsi="Symbol" w:hint="default"/>
+      </w:rPr>
+    </w:lvl>
+    <w:lvl w:ilvl="4" w:tplc="0C0A0003" w:tentative="1">
+      <w:start w:val="1"/>
+      <w:numFmt w:val="bullet"/>
+      <w:lvlText w:val="o"/>
+      <w:lvlJc w:val="left"/>
+      <w:pPr>
+        <w:ind w:left="3600" w:hanging="360"/>
+      </w:pPr>
+      <w:rPr>
+        <w:rFonts w:ascii="Courier New" w:hAnsi="Courier New" w:cs="Courier New" w:hint="default"/>
+      </w:rPr>
+    </w:lvl>
+    <w:lvl w:ilvl="5" w:tplc="0C0A0005" w:tentative="1">
+      <w:start w:val="1"/>
+      <w:numFmt w:val="bullet"/>
+      <w:lvlText w:val=""/>
+      <w:lvlJc w:val="left"/>
+      <w:pPr>
+        <w:ind w:left="4320" w:hanging="360"/>
+      </w:pPr>
+      <w:rPr>
+        <w:rFonts w:ascii="Wingdings" w:hAnsi="Wingdings" w:hint="default"/>
+      </w:rPr>
+    </w:lvl>
+    <w:lvl w:ilvl="6" w:tplc="0C0A0001" w:tentative="1">
+      <w:start w:val="1"/>
+      <w:numFmt w:val="bullet"/>
+      <w:lvlText w:val=""/>
+      <w:lvlJc w:val="left"/>
+      <w:pPr>
+        <w:ind w:left="5040" w:hanging="360"/>
+      </w:pPr>
+      <w:rPr>
+        <w:rFonts w:ascii="Symbol" w:hAnsi="Symbol" w:hint="default"/>
+      </w:rPr>
+    </w:lvl>
+    <w:lvl w:ilvl="7" w:tplc="0C0A0003" w:tentative="1">
+      <w:start w:val="1"/>
+      <w:numFmt w:val="bullet"/>
+      <w:lvlText w:val="o"/>
+      <w:lvlJc w:val="left"/>
+      <w:pPr>
+        <w:ind w:left="5760" w:hanging="360"/>
+      </w:pPr>
+      <w:rPr>
+        <w:rFonts w:ascii="Courier New" w:hAnsi="Courier New" w:cs="Courier New" w:hint="default"/>
+      </w:rPr>
+    </w:lvl>
+    <w:lvl w:ilvl="8" w:tplc="0C0A0005" w:tentative="1">
+      <w:start w:val="1"/>
+      <w:numFmt w:val="bullet"/>
+      <w:lvlText w:val=""/>
+      <w:lvlJc w:val="left"/>
+      <w:pPr>
+        <w:ind w:left="6480" w:hanging="360"/>
+      </w:pPr>
+      <w:rPr>
+        <w:rFonts w:ascii="Wingdings" w:hAnsi="Wingdings" w:hint="default"/>
+      </w:rPr>
+    </w:lvl>
+  </w:abstractNum>
+  <w:abstractNum w:abstractNumId="1" w15:restartNumberingAfterBreak="0">
+    <w:nsid w:val="13FB2686"/>
+    <w:multiLevelType w:val="hybridMultilevel"/>
+    <w:tmpl w:val="56206564"/>
+    <w:lvl w:ilvl="0" w:tplc="FAF42DEE">
+      <w:start w:val="1"/>
+      <w:numFmt w:val="bullet"/>
+      <w:lvlText w:val=""/>
+      <w:lvlJc w:val="left"/>
+      <w:pPr>
+        <w:ind w:left="1440" w:hanging="360"/>
+      </w:pPr>
+      <w:rPr>
+        <w:rFonts w:ascii="Symbol" w:hAnsi="Symbol" w:hint="default"/>
+      </w:rPr>
+    </w:lvl>
+    <w:lvl w:ilvl="1" w:tplc="0C0A0003" w:tentative="1">
+      <w:start w:val="1"/>
+      <w:numFmt w:val="bullet"/>
+      <w:lvlText w:val="o"/>
+      <w:lvlJc w:val="left"/>
+      <w:pPr>
+        <w:ind w:left="2160" w:hanging="360"/>
+      </w:pPr>
+      <w:rPr>
+        <w:rFonts w:ascii="Courier New" w:hAnsi="Courier New" w:cs="Courier New" w:hint="default"/>
+      </w:rPr>
+    </w:lvl>
+    <w:lvl w:ilvl="2" w:tplc="0C0A0005" w:tentative="1">
+      <w:start w:val="1"/>
+      <w:numFmt w:val="bullet"/>
+      <w:lvlText w:val=""/>
+      <w:lvlJc w:val="left"/>
+      <w:pPr>
+        <w:ind w:left="2880" w:hanging="360"/>
+      </w:pPr>
+      <w:rPr>
+        <w:rFonts w:ascii="Wingdings" w:hAnsi="Wingdings" w:hint="default"/>
+      </w:rPr>
+    </w:lvl>
+    <w:lvl w:ilvl="3" w:tplc="0C0A0001" w:tentative="1">
+      <w:start w:val="1"/>
+      <w:numFmt w:val="bullet"/>
+      <w:lvlText w:val=""/>
+      <w:lvlJc w:val="left"/>
+      <w:pPr>
+        <w:ind w:left="3600" w:hanging="360"/>
+      </w:pPr>
+      <w:rPr>
+        <w:rFonts w:ascii="Symbol" w:hAnsi="Symbol" w:hint="default"/>
+      </w:rPr>
+    </w:lvl>
+    <w:lvl w:ilvl="4" w:tplc="0C0A0003" w:tentative="1">
+      <w:start w:val="1"/>
+      <w:numFmt w:val="bullet"/>
+      <w:lvlText w:val="o"/>
+      <w:lvlJc w:val="left"/>
+      <w:pPr>
+        <w:ind w:left="4320" w:hanging="360"/>
+      </w:pPr>
+      <w:rPr>
+        <w:rFonts w:ascii="Courier New" w:hAnsi="Courier New" w:cs="Courier New" w:hint="default"/>
+      </w:rPr>
+    </w:lvl>
+    <w:lvl w:ilvl="5" w:tplc="0C0A0005" w:tentative="1">
+      <w:start w:val="1"/>
+      <w:numFmt w:val="bullet"/>
+      <w:lvlText w:val=""/>
+      <w:lvlJc w:val="left"/>
+      <w:pPr>
+        <w:ind w:left="5040" w:hanging="360"/>
+      </w:pPr>
+      <w:rPr>
+        <w:rFonts w:ascii="Wingdings" w:hAnsi="Wingdings" w:hint="default"/>
+      </w:rPr>
+    </w:lvl>
+    <w:lvl w:ilvl="6" w:tplc="0C0A0001" w:tentative="1">
+      <w:start w:val="1"/>
+      <w:numFmt w:val="bullet"/>
+      <w:lvlText w:val=""/>
+      <w:lvlJc w:val="left"/>
+      <w:pPr>
+        <w:ind w:left="5760" w:hanging="360"/>
+      </w:pPr>
+      <w:rPr>
+        <w:rFonts w:ascii="Symbol" w:hAnsi="Symbol" w:hint="default"/>
+      </w:rPr>
+    </w:lvl>
+    <w:lvl w:ilvl="7" w:tplc="0C0A0003" w:tentative="1">
+      <w:start w:val="1"/>
+      <w:numFmt w:val="bullet"/>
+      <w:lvlText w:val="o"/>
+      <w:lvlJc w:val="left"/>
+      <w:pPr>
+        <w:ind w:left="6480" w:hanging="360"/>
+      </w:pPr>
+      <w:rPr>
+        <w:rFonts w:ascii="Courier New" w:hAnsi="Courier New" w:cs="Courier New" w:hint="default"/>
+      </w:rPr>
+    </w:lvl>
+    <w:lvl w:ilvl="8" w:tplc="0C0A0005" w:tentative="1">
+      <w:start w:val="1"/>
+      <w:numFmt w:val="bullet"/>
+      <w:lvlText w:val=""/>
+      <w:lvlJc w:val="left"/>
+      <w:pPr>
+        <w:ind w:left="7200" w:hanging="360"/>
+      </w:pPr>
+      <w:rPr>
+        <w:rFonts w:ascii="Wingdings" w:hAnsi="Wingdings" w:hint="default"/>
+      </w:rPr>
+    </w:lvl>
+  </w:abstractNum>
+  <w:abstractNum w:abstractNumId="2" w15:restartNumberingAfterBreak="0">
     <w:nsid w:val="2837106B"/>
     <w:multiLevelType w:val="hybridMultilevel"/>
     <w:tmpl w:val="39DE83A2"/>
@@ -221,8 +2533,514 @@
       </w:rPr>
     </w:lvl>
   </w:abstractNum>
+  <w:abstractNum w:abstractNumId="3" w15:restartNumberingAfterBreak="0">
+    <w:nsid w:val="2C847A89"/>
+    <w:multiLevelType w:val="hybridMultilevel"/>
+    <w:tmpl w:val="467C52CA"/>
+    <w:lvl w:ilvl="0" w:tplc="FAF42DEE">
+      <w:start w:val="1"/>
+      <w:numFmt w:val="bullet"/>
+      <w:lvlText w:val=""/>
+      <w:lvlJc w:val="left"/>
+      <w:pPr>
+        <w:ind w:left="720" w:hanging="360"/>
+      </w:pPr>
+      <w:rPr>
+        <w:rFonts w:ascii="Symbol" w:hAnsi="Symbol" w:hint="default"/>
+      </w:rPr>
+    </w:lvl>
+    <w:lvl w:ilvl="1" w:tplc="0C0A0003" w:tentative="1">
+      <w:start w:val="1"/>
+      <w:numFmt w:val="bullet"/>
+      <w:lvlText w:val="o"/>
+      <w:lvlJc w:val="left"/>
+      <w:pPr>
+        <w:ind w:left="1440" w:hanging="360"/>
+      </w:pPr>
+      <w:rPr>
+        <w:rFonts w:ascii="Courier New" w:hAnsi="Courier New" w:cs="Courier New" w:hint="default"/>
+      </w:rPr>
+    </w:lvl>
+    <w:lvl w:ilvl="2" w:tplc="0C0A0005" w:tentative="1">
+      <w:start w:val="1"/>
+      <w:numFmt w:val="bullet"/>
+      <w:lvlText w:val=""/>
+      <w:lvlJc w:val="left"/>
+      <w:pPr>
+        <w:ind w:left="2160" w:hanging="360"/>
+      </w:pPr>
+      <w:rPr>
+        <w:rFonts w:ascii="Wingdings" w:hAnsi="Wingdings" w:hint="default"/>
+      </w:rPr>
+    </w:lvl>
+    <w:lvl w:ilvl="3" w:tplc="0C0A0001" w:tentative="1">
+      <w:start w:val="1"/>
+      <w:numFmt w:val="bullet"/>
+      <w:lvlText w:val=""/>
+      <w:lvlJc w:val="left"/>
+      <w:pPr>
+        <w:ind w:left="2880" w:hanging="360"/>
+      </w:pPr>
+      <w:rPr>
+        <w:rFonts w:ascii="Symbol" w:hAnsi="Symbol" w:hint="default"/>
+      </w:rPr>
+    </w:lvl>
+    <w:lvl w:ilvl="4" w:tplc="0C0A0003" w:tentative="1">
+      <w:start w:val="1"/>
+      <w:numFmt w:val="bullet"/>
+      <w:lvlText w:val="o"/>
+      <w:lvlJc w:val="left"/>
+      <w:pPr>
+        <w:ind w:left="3600" w:hanging="360"/>
+      </w:pPr>
+      <w:rPr>
+        <w:rFonts w:ascii="Courier New" w:hAnsi="Courier New" w:cs="Courier New" w:hint="default"/>
+      </w:rPr>
+    </w:lvl>
+    <w:lvl w:ilvl="5" w:tplc="0C0A0005" w:tentative="1">
+      <w:start w:val="1"/>
+      <w:numFmt w:val="bullet"/>
+      <w:lvlText w:val=""/>
+      <w:lvlJc w:val="left"/>
+      <w:pPr>
+        <w:ind w:left="4320" w:hanging="360"/>
+      </w:pPr>
+      <w:rPr>
+        <w:rFonts w:ascii="Wingdings" w:hAnsi="Wingdings" w:hint="default"/>
+      </w:rPr>
+    </w:lvl>
+    <w:lvl w:ilvl="6" w:tplc="0C0A0001" w:tentative="1">
+      <w:start w:val="1"/>
+      <w:numFmt w:val="bullet"/>
+      <w:lvlText w:val=""/>
+      <w:lvlJc w:val="left"/>
+      <w:pPr>
+        <w:ind w:left="5040" w:hanging="360"/>
+      </w:pPr>
+      <w:rPr>
+        <w:rFonts w:ascii="Symbol" w:hAnsi="Symbol" w:hint="default"/>
+      </w:rPr>
+    </w:lvl>
+    <w:lvl w:ilvl="7" w:tplc="0C0A0003" w:tentative="1">
+      <w:start w:val="1"/>
+      <w:numFmt w:val="bullet"/>
+      <w:lvlText w:val="o"/>
+      <w:lvlJc w:val="left"/>
+      <w:pPr>
+        <w:ind w:left="5760" w:hanging="360"/>
+      </w:pPr>
+      <w:rPr>
+        <w:rFonts w:ascii="Courier New" w:hAnsi="Courier New" w:cs="Courier New" w:hint="default"/>
+      </w:rPr>
+    </w:lvl>
+    <w:lvl w:ilvl="8" w:tplc="0C0A0005" w:tentative="1">
+      <w:start w:val="1"/>
+      <w:numFmt w:val="bullet"/>
+      <w:lvlText w:val=""/>
+      <w:lvlJc w:val="left"/>
+      <w:pPr>
+        <w:ind w:left="6480" w:hanging="360"/>
+      </w:pPr>
+      <w:rPr>
+        <w:rFonts w:ascii="Wingdings" w:hAnsi="Wingdings" w:hint="default"/>
+      </w:rPr>
+    </w:lvl>
+  </w:abstractNum>
+  <w:abstractNum w:abstractNumId="4" w15:restartNumberingAfterBreak="0">
+    <w:nsid w:val="65AF3B64"/>
+    <w:multiLevelType w:val="hybridMultilevel"/>
+    <w:tmpl w:val="64B4C94A"/>
+    <w:lvl w:ilvl="0" w:tplc="FAF42DEE">
+      <w:start w:val="1"/>
+      <w:numFmt w:val="bullet"/>
+      <w:lvlText w:val=""/>
+      <w:lvlJc w:val="left"/>
+      <w:pPr>
+        <w:ind w:left="720" w:hanging="360"/>
+      </w:pPr>
+      <w:rPr>
+        <w:rFonts w:ascii="Symbol" w:hAnsi="Symbol" w:hint="default"/>
+      </w:rPr>
+    </w:lvl>
+    <w:lvl w:ilvl="1" w:tplc="0C0A0003" w:tentative="1">
+      <w:start w:val="1"/>
+      <w:numFmt w:val="bullet"/>
+      <w:lvlText w:val="o"/>
+      <w:lvlJc w:val="left"/>
+      <w:pPr>
+        <w:ind w:left="1440" w:hanging="360"/>
+      </w:pPr>
+      <w:rPr>
+        <w:rFonts w:ascii="Courier New" w:hAnsi="Courier New" w:cs="Courier New" w:hint="default"/>
+      </w:rPr>
+    </w:lvl>
+    <w:lvl w:ilvl="2" w:tplc="0C0A0005" w:tentative="1">
+      <w:start w:val="1"/>
+      <w:numFmt w:val="bullet"/>
+      <w:lvlText w:val=""/>
+      <w:lvlJc w:val="left"/>
+      <w:pPr>
+        <w:ind w:left="2160" w:hanging="360"/>
+      </w:pPr>
+      <w:rPr>
+        <w:rFonts w:ascii="Wingdings" w:hAnsi="Wingdings" w:hint="default"/>
+      </w:rPr>
+    </w:lvl>
+    <w:lvl w:ilvl="3" w:tplc="0C0A0001" w:tentative="1">
+      <w:start w:val="1"/>
+      <w:numFmt w:val="bullet"/>
+      <w:lvlText w:val=""/>
+      <w:lvlJc w:val="left"/>
+      <w:pPr>
+        <w:ind w:left="2880" w:hanging="360"/>
+      </w:pPr>
+      <w:rPr>
+        <w:rFonts w:ascii="Symbol" w:hAnsi="Symbol" w:hint="default"/>
+      </w:rPr>
+    </w:lvl>
+    <w:lvl w:ilvl="4" w:tplc="0C0A0003" w:tentative="1">
+      <w:start w:val="1"/>
+      <w:numFmt w:val="bullet"/>
+      <w:lvlText w:val="o"/>
+      <w:lvlJc w:val="left"/>
+      <w:pPr>
+        <w:ind w:left="3600" w:hanging="360"/>
+      </w:pPr>
+      <w:rPr>
+        <w:rFonts w:ascii="Courier New" w:hAnsi="Courier New" w:cs="Courier New" w:hint="default"/>
+      </w:rPr>
+    </w:lvl>
+    <w:lvl w:ilvl="5" w:tplc="0C0A0005" w:tentative="1">
+      <w:start w:val="1"/>
+      <w:numFmt w:val="bullet"/>
+      <w:lvlText w:val=""/>
+      <w:lvlJc w:val="left"/>
+      <w:pPr>
+        <w:ind w:left="4320" w:hanging="360"/>
+      </w:pPr>
+      <w:rPr>
+        <w:rFonts w:ascii="Wingdings" w:hAnsi="Wingdings" w:hint="default"/>
+      </w:rPr>
+    </w:lvl>
+    <w:lvl w:ilvl="6" w:tplc="0C0A0001" w:tentative="1">
+      <w:start w:val="1"/>
+      <w:numFmt w:val="bullet"/>
+      <w:lvlText w:val=""/>
+      <w:lvlJc w:val="left"/>
+      <w:pPr>
+        <w:ind w:left="5040" w:hanging="360"/>
+      </w:pPr>
+      <w:rPr>
+        <w:rFonts w:ascii="Symbol" w:hAnsi="Symbol" w:hint="default"/>
+      </w:rPr>
+    </w:lvl>
+    <w:lvl w:ilvl="7" w:tplc="0C0A0003" w:tentative="1">
+      <w:start w:val="1"/>
+      <w:numFmt w:val="bullet"/>
+      <w:lvlText w:val="o"/>
+      <w:lvlJc w:val="left"/>
+      <w:pPr>
+        <w:ind w:left="5760" w:hanging="360"/>
+      </w:pPr>
+      <w:rPr>
+        <w:rFonts w:ascii="Courier New" w:hAnsi="Courier New" w:cs="Courier New" w:hint="default"/>
+      </w:rPr>
+    </w:lvl>
+    <w:lvl w:ilvl="8" w:tplc="0C0A0005" w:tentative="1">
+      <w:start w:val="1"/>
+      <w:numFmt w:val="bullet"/>
+      <w:lvlText w:val=""/>
+      <w:lvlJc w:val="left"/>
+      <w:pPr>
+        <w:ind w:left="6480" w:hanging="360"/>
+      </w:pPr>
+      <w:rPr>
+        <w:rFonts w:ascii="Wingdings" w:hAnsi="Wingdings" w:hint="default"/>
+      </w:rPr>
+    </w:lvl>
+  </w:abstractNum>
+  <w:abstractNum w:abstractNumId="5" w15:restartNumberingAfterBreak="0">
+    <w:nsid w:val="6DCC0165"/>
+    <w:multiLevelType w:val="multilevel"/>
+    <w:tmpl w:val="3A486984"/>
+    <w:lvl w:ilvl="0">
+      <w:start w:val="1"/>
+      <w:numFmt w:val="bullet"/>
+      <w:lvlText w:val="o"/>
+      <w:lvlJc w:val="left"/>
+      <w:pPr>
+        <w:tabs>
+          <w:tab w:val="num" w:pos="720"/>
+        </w:tabs>
+        <w:ind w:left="720" w:hanging="360"/>
+      </w:pPr>
+      <w:rPr>
+        <w:rFonts w:ascii="Courier New" w:hAnsi="Courier New" w:hint="default"/>
+        <w:sz w:val="20"/>
+      </w:rPr>
+    </w:lvl>
+    <w:lvl w:ilvl="1" w:tentative="1">
+      <w:start w:val="1"/>
+      <w:numFmt w:val="bullet"/>
+      <w:lvlText w:val="o"/>
+      <w:lvlJc w:val="left"/>
+      <w:pPr>
+        <w:tabs>
+          <w:tab w:val="num" w:pos="1440"/>
+        </w:tabs>
+        <w:ind w:left="1440" w:hanging="360"/>
+      </w:pPr>
+      <w:rPr>
+        <w:rFonts w:ascii="Courier New" w:hAnsi="Courier New" w:hint="default"/>
+        <w:sz w:val="20"/>
+      </w:rPr>
+    </w:lvl>
+    <w:lvl w:ilvl="2" w:tentative="1">
+      <w:start w:val="1"/>
+      <w:numFmt w:val="bullet"/>
+      <w:lvlText w:val="o"/>
+      <w:lvlJc w:val="left"/>
+      <w:pPr>
+        <w:tabs>
+          <w:tab w:val="num" w:pos="2160"/>
+        </w:tabs>
+        <w:ind w:left="2160" w:hanging="360"/>
+      </w:pPr>
+      <w:rPr>
+        <w:rFonts w:ascii="Courier New" w:hAnsi="Courier New" w:hint="default"/>
+        <w:sz w:val="20"/>
+      </w:rPr>
+    </w:lvl>
+    <w:lvl w:ilvl="3" w:tentative="1">
+      <w:start w:val="1"/>
+      <w:numFmt w:val="bullet"/>
+      <w:lvlText w:val="o"/>
+      <w:lvlJc w:val="left"/>
+      <w:pPr>
+        <w:tabs>
+          <w:tab w:val="num" w:pos="2880"/>
+        </w:tabs>
+        <w:ind w:left="2880" w:hanging="360"/>
+      </w:pPr>
+      <w:rPr>
+        <w:rFonts w:ascii="Courier New" w:hAnsi="Courier New" w:hint="default"/>
+        <w:sz w:val="20"/>
+      </w:rPr>
+    </w:lvl>
+    <w:lvl w:ilvl="4" w:tentative="1">
+      <w:start w:val="1"/>
+      <w:numFmt w:val="bullet"/>
+      <w:lvlText w:val="o"/>
+      <w:lvlJc w:val="left"/>
+      <w:pPr>
+        <w:tabs>
+          <w:tab w:val="num" w:pos="3600"/>
+        </w:tabs>
+        <w:ind w:left="3600" w:hanging="360"/>
+      </w:pPr>
+      <w:rPr>
+        <w:rFonts w:ascii="Courier New" w:hAnsi="Courier New" w:hint="default"/>
+        <w:sz w:val="20"/>
+      </w:rPr>
+    </w:lvl>
+    <w:lvl w:ilvl="5" w:tentative="1">
+      <w:start w:val="1"/>
+      <w:numFmt w:val="bullet"/>
+      <w:lvlText w:val="o"/>
+      <w:lvlJc w:val="left"/>
+      <w:pPr>
+        <w:tabs>
+          <w:tab w:val="num" w:pos="4320"/>
+        </w:tabs>
+        <w:ind w:left="4320" w:hanging="360"/>
+      </w:pPr>
+      <w:rPr>
+        <w:rFonts w:ascii="Courier New" w:hAnsi="Courier New" w:hint="default"/>
+        <w:sz w:val="20"/>
+      </w:rPr>
+    </w:lvl>
+    <w:lvl w:ilvl="6" w:tentative="1">
+      <w:start w:val="1"/>
+      <w:numFmt w:val="bullet"/>
+      <w:lvlText w:val="o"/>
+      <w:lvlJc w:val="left"/>
+      <w:pPr>
+        <w:tabs>
+          <w:tab w:val="num" w:pos="5040"/>
+        </w:tabs>
+        <w:ind w:left="5040" w:hanging="360"/>
+      </w:pPr>
+      <w:rPr>
+        <w:rFonts w:ascii="Courier New" w:hAnsi="Courier New" w:hint="default"/>
+        <w:sz w:val="20"/>
+      </w:rPr>
+    </w:lvl>
+    <w:lvl w:ilvl="7" w:tentative="1">
+      <w:start w:val="1"/>
+      <w:numFmt w:val="bullet"/>
+      <w:lvlText w:val="o"/>
+      <w:lvlJc w:val="left"/>
+      <w:pPr>
+        <w:tabs>
+          <w:tab w:val="num" w:pos="5760"/>
+        </w:tabs>
+        <w:ind w:left="5760" w:hanging="360"/>
+      </w:pPr>
+      <w:rPr>
+        <w:rFonts w:ascii="Courier New" w:hAnsi="Courier New" w:hint="default"/>
+        <w:sz w:val="20"/>
+      </w:rPr>
+    </w:lvl>
+    <w:lvl w:ilvl="8" w:tentative="1">
+      <w:start w:val="1"/>
+      <w:numFmt w:val="bullet"/>
+      <w:lvlText w:val="o"/>
+      <w:lvlJc w:val="left"/>
+      <w:pPr>
+        <w:tabs>
+          <w:tab w:val="num" w:pos="6480"/>
+        </w:tabs>
+        <w:ind w:left="6480" w:hanging="360"/>
+      </w:pPr>
+      <w:rPr>
+        <w:rFonts w:ascii="Courier New" w:hAnsi="Courier New" w:hint="default"/>
+        <w:sz w:val="20"/>
+      </w:rPr>
+    </w:lvl>
+  </w:abstractNum>
+  <w:abstractNum w:abstractNumId="6" w15:restartNumberingAfterBreak="0">
+    <w:nsid w:val="78D717E8"/>
+    <w:multiLevelType w:val="hybridMultilevel"/>
+    <w:tmpl w:val="A56A443A"/>
+    <w:lvl w:ilvl="0" w:tplc="FAF42DEE">
+      <w:start w:val="1"/>
+      <w:numFmt w:val="bullet"/>
+      <w:lvlText w:val=""/>
+      <w:lvlJc w:val="left"/>
+      <w:pPr>
+        <w:ind w:left="720" w:hanging="360"/>
+      </w:pPr>
+      <w:rPr>
+        <w:rFonts w:ascii="Symbol" w:hAnsi="Symbol" w:hint="default"/>
+      </w:rPr>
+    </w:lvl>
+    <w:lvl w:ilvl="1" w:tplc="0C0A0003" w:tentative="1">
+      <w:start w:val="1"/>
+      <w:numFmt w:val="bullet"/>
+      <w:lvlText w:val="o"/>
+      <w:lvlJc w:val="left"/>
+      <w:pPr>
+        <w:ind w:left="1440" w:hanging="360"/>
+      </w:pPr>
+      <w:rPr>
+        <w:rFonts w:ascii="Courier New" w:hAnsi="Courier New" w:cs="Courier New" w:hint="default"/>
+      </w:rPr>
+    </w:lvl>
+    <w:lvl w:ilvl="2" w:tplc="0C0A0005" w:tentative="1">
+      <w:start w:val="1"/>
+      <w:numFmt w:val="bullet"/>
+      <w:lvlText w:val=""/>
+      <w:lvlJc w:val="left"/>
+      <w:pPr>
+        <w:ind w:left="2160" w:hanging="360"/>
+      </w:pPr>
+      <w:rPr>
+        <w:rFonts w:ascii="Wingdings" w:hAnsi="Wingdings" w:hint="default"/>
+      </w:rPr>
+    </w:lvl>
+    <w:lvl w:ilvl="3" w:tplc="0C0A0001" w:tentative="1">
+      <w:start w:val="1"/>
+      <w:numFmt w:val="bullet"/>
+      <w:lvlText w:val=""/>
+      <w:lvlJc w:val="left"/>
+      <w:pPr>
+        <w:ind w:left="2880" w:hanging="360"/>
+      </w:pPr>
+      <w:rPr>
+        <w:rFonts w:ascii="Symbol" w:hAnsi="Symbol" w:hint="default"/>
+      </w:rPr>
+    </w:lvl>
+    <w:lvl w:ilvl="4" w:tplc="0C0A0003" w:tentative="1">
+      <w:start w:val="1"/>
+      <w:numFmt w:val="bullet"/>
+      <w:lvlText w:val="o"/>
+      <w:lvlJc w:val="left"/>
+      <w:pPr>
+        <w:ind w:left="3600" w:hanging="360"/>
+      </w:pPr>
+      <w:rPr>
+        <w:rFonts w:ascii="Courier New" w:hAnsi="Courier New" w:cs="Courier New" w:hint="default"/>
+      </w:rPr>
+    </w:lvl>
+    <w:lvl w:ilvl="5" w:tplc="0C0A0005" w:tentative="1">
+      <w:start w:val="1"/>
+      <w:numFmt w:val="bullet"/>
+      <w:lvlText w:val=""/>
+      <w:lvlJc w:val="left"/>
+      <w:pPr>
+        <w:ind w:left="4320" w:hanging="360"/>
+      </w:pPr>
+      <w:rPr>
+        <w:rFonts w:ascii="Wingdings" w:hAnsi="Wingdings" w:hint="default"/>
+      </w:rPr>
+    </w:lvl>
+    <w:lvl w:ilvl="6" w:tplc="0C0A0001" w:tentative="1">
+      <w:start w:val="1"/>
+      <w:numFmt w:val="bullet"/>
+      <w:lvlText w:val=""/>
+      <w:lvlJc w:val="left"/>
+      <w:pPr>
+        <w:ind w:left="5040" w:hanging="360"/>
+      </w:pPr>
+      <w:rPr>
+        <w:rFonts w:ascii="Symbol" w:hAnsi="Symbol" w:hint="default"/>
+      </w:rPr>
+    </w:lvl>
+    <w:lvl w:ilvl="7" w:tplc="0C0A0003" w:tentative="1">
+      <w:start w:val="1"/>
+      <w:numFmt w:val="bullet"/>
+      <w:lvlText w:val="o"/>
+      <w:lvlJc w:val="left"/>
+      <w:pPr>
+        <w:ind w:left="5760" w:hanging="360"/>
+      </w:pPr>
+      <w:rPr>
+        <w:rFonts w:ascii="Courier New" w:hAnsi="Courier New" w:cs="Courier New" w:hint="default"/>
+      </w:rPr>
+    </w:lvl>
+    <w:lvl w:ilvl="8" w:tplc="0C0A0005" w:tentative="1">
+      <w:start w:val="1"/>
+      <w:numFmt w:val="bullet"/>
+      <w:lvlText w:val=""/>
+      <w:lvlJc w:val="left"/>
+      <w:pPr>
+        <w:ind w:left="6480" w:hanging="360"/>
+      </w:pPr>
+      <w:rPr>
+        <w:rFonts w:ascii="Wingdings" w:hAnsi="Wingdings" w:hint="default"/>
+      </w:rPr>
+    </w:lvl>
+  </w:abstractNum>
   <w:num w:numId="1" w16cid:durableId="1638336706">
+    <w:abstractNumId w:val="2"/>
+  </w:num>
+  <w:num w:numId="2" w16cid:durableId="1963414632">
+    <w:abstractNumId w:val="4"/>
+  </w:num>
+  <w:num w:numId="3" w16cid:durableId="888806502">
+    <w:abstractNumId w:val="3"/>
+  </w:num>
+  <w:num w:numId="4" w16cid:durableId="1446535811">
+    <w:abstractNumId w:val="6"/>
+  </w:num>
+  <w:num w:numId="5" w16cid:durableId="1187788727">
+    <w:abstractNumId w:val="5"/>
+  </w:num>
+  <w:num w:numId="6" w16cid:durableId="1614090934">
     <w:abstractNumId w:val="0"/>
+  </w:num>
+  <w:num w:numId="7" w16cid:durableId="1593389349">
+    <w:abstractNumId w:val="1"/>
   </w:num>
 </w:numbering>
 </file>
@@ -1173,6 +3991,72 @@
       <w:spacing w:val="5"/>
     </w:rPr>
   </w:style>
+  <w:style w:type="character" w:styleId="CommentReference">
+    <w:name w:val="annotation reference"/>
+    <w:basedOn w:val="DefaultParagraphFont"/>
+    <w:uiPriority w:val="99"/>
+    <w:semiHidden/>
+    <w:unhideWhenUsed/>
+    <w:rsid w:val="00ED2AEE"/>
+    <w:rPr>
+      <w:sz w:val="16"/>
+      <w:szCs w:val="16"/>
+    </w:rPr>
+  </w:style>
+  <w:style w:type="paragraph" w:styleId="CommentText">
+    <w:name w:val="annotation text"/>
+    <w:basedOn w:val="Normal"/>
+    <w:link w:val="CommentTextChar"/>
+    <w:uiPriority w:val="99"/>
+    <w:unhideWhenUsed/>
+    <w:rsid w:val="00ED2AEE"/>
+    <w:pPr>
+      <w:spacing w:line="240" w:lineRule="auto"/>
+    </w:pPr>
+    <w:rPr>
+      <w:sz w:val="20"/>
+      <w:szCs w:val="20"/>
+    </w:rPr>
+  </w:style>
+  <w:style w:type="character" w:customStyle="1" w:styleId="CommentTextChar">
+    <w:name w:val="Comment Text Char"/>
+    <w:basedOn w:val="DefaultParagraphFont"/>
+    <w:link w:val="CommentText"/>
+    <w:uiPriority w:val="99"/>
+    <w:rsid w:val="00ED2AEE"/>
+    <w:rPr>
+      <w:sz w:val="20"/>
+      <w:szCs w:val="20"/>
+    </w:rPr>
+  </w:style>
+  <w:style w:type="paragraph" w:styleId="CommentSubject">
+    <w:name w:val="annotation subject"/>
+    <w:basedOn w:val="CommentText"/>
+    <w:next w:val="CommentText"/>
+    <w:link w:val="CommentSubjectChar"/>
+    <w:uiPriority w:val="99"/>
+    <w:semiHidden/>
+    <w:unhideWhenUsed/>
+    <w:rsid w:val="00ED2AEE"/>
+    <w:rPr>
+      <w:b/>
+      <w:bCs/>
+    </w:rPr>
+  </w:style>
+  <w:style w:type="character" w:customStyle="1" w:styleId="CommentSubjectChar">
+    <w:name w:val="Comment Subject Char"/>
+    <w:basedOn w:val="CommentTextChar"/>
+    <w:link w:val="CommentSubject"/>
+    <w:uiPriority w:val="99"/>
+    <w:semiHidden/>
+    <w:rsid w:val="00ED2AEE"/>
+    <w:rPr>
+      <w:b/>
+      <w:bCs/>
+      <w:sz w:val="20"/>
+      <w:szCs w:val="20"/>
+    </w:rPr>
+  </w:style>
 </w:styles>
 </file>
 

</xml_diff>